<commit_message>
next, we need git repository address add
</commit_message>
<xml_diff>
--- a/Initsnake.docx
+++ b/Initsnake.docx
@@ -57,7 +57,15 @@
               <w:ind w:firstLineChars="50" w:firstLine="100"/>
             </w:pPr>
             <w:r>
-              <w:t>start game</w:t>
+              <w:t xml:space="preserve">Set </w:t>
+            </w:r>
+            <w:proofErr w:type="spellStart"/>
+            <w:r>
+              <w:t>gameover</w:t>
+            </w:r>
+            <w:proofErr w:type="spellEnd"/>
+            <w:r>
+              <w:t xml:space="preserve"> text image</w:t>
             </w:r>
           </w:p>
         </w:tc>
@@ -88,7 +96,15 @@
               <w:ind w:firstLineChars="50" w:firstLine="100"/>
             </w:pPr>
             <w:r>
-              <w:t>-</w:t>
+              <w:t>#include &lt;</w:t>
+            </w:r>
+            <w:proofErr w:type="spellStart"/>
+            <w:r>
+              <w:t>curses.h</w:t>
+            </w:r>
+            <w:proofErr w:type="spellEnd"/>
+            <w:r>
+              <w:t>&gt;</w:t>
             </w:r>
           </w:p>
         </w:tc>
@@ -119,15 +135,30 @@
               <w:ind w:firstLineChars="50" w:firstLine="100"/>
             </w:pPr>
             <w:proofErr w:type="spellStart"/>
-            <w:r>
-              <w:t>initsnake</w:t>
-            </w:r>
-            <w:proofErr w:type="spellEnd"/>
-            <w:r>
-              <w:t>();</w:t>
-            </w:r>
-          </w:p>
-        </w:tc>
+            <w:proofErr w:type="gramStart"/>
+            <w:r>
+              <w:t>Gameover</w:t>
+            </w:r>
+            <w:proofErr w:type="spellEnd"/>
+            <w:r>
+              <w:t>(</w:t>
+            </w:r>
+            <w:proofErr w:type="gramEnd"/>
+            <w:r>
+              <w:t xml:space="preserve">1), </w:t>
+            </w:r>
+            <w:proofErr w:type="spellStart"/>
+            <w:r>
+              <w:t>gameover</w:t>
+            </w:r>
+            <w:proofErr w:type="spellEnd"/>
+            <w:r>
+              <w:t>(2)</w:t>
+            </w:r>
+          </w:p>
+        </w:tc>
+        <w:bookmarkStart w:id="0" w:name="_GoBack"/>
+        <w:bookmarkEnd w:id="0"/>
       </w:tr>
       <w:tr>
         <w:tc>
@@ -403,8 +434,6 @@
               </w:rPr>
               <w:t>-</w:t>
             </w:r>
-            <w:bookmarkStart w:id="0" w:name="_GoBack"/>
-            <w:bookmarkEnd w:id="0"/>
           </w:p>
         </w:tc>
       </w:tr>
@@ -461,11 +490,8 @@
             <w:tcW w:w="4962" w:type="dxa"/>
           </w:tcPr>
           <w:p>
-            <w:pPr>
-              <w:ind w:firstLineChars="50" w:firstLine="100"/>
-            </w:pPr>
-            <w:r>
-              <w:t>start game</w:t>
+            <w:r>
+              <w:t xml:space="preserve"> Stdin user control, change next snake vector</w:t>
             </w:r>
           </w:p>
         </w:tc>
@@ -496,77 +522,109 @@
               <w:ind w:firstLineChars="50" w:firstLine="100"/>
             </w:pPr>
             <w:r>
+              <w:t>#include &lt;</w:t>
+            </w:r>
+            <w:proofErr w:type="spellStart"/>
+            <w:r>
+              <w:t>stdio.h</w:t>
+            </w:r>
+            <w:proofErr w:type="spellEnd"/>
+            <w:r>
+              <w:t>&gt;</w:t>
+            </w:r>
+          </w:p>
+        </w:tc>
+      </w:tr>
+      <w:tr>
+        <w:tc>
+          <w:tcPr>
+            <w:tcW w:w="1696" w:type="dxa"/>
+          </w:tcPr>
+          <w:p>
+            <w:pPr>
+              <w:ind w:firstLineChars="50" w:firstLine="100"/>
+            </w:pPr>
+            <w:r>
+              <w:rPr>
+                <w:rFonts w:hint="eastAsia"/>
+              </w:rPr>
+              <w:t>USAGE</w:t>
+            </w:r>
+          </w:p>
+        </w:tc>
+        <w:tc>
+          <w:tcPr>
+            <w:tcW w:w="4962" w:type="dxa"/>
+          </w:tcPr>
+          <w:p>
+            <w:pPr>
+              <w:ind w:firstLineChars="50" w:firstLine="100"/>
+            </w:pPr>
+            <w:proofErr w:type="spellStart"/>
+            <w:proofErr w:type="gramStart"/>
+            <w:r>
+              <w:t>getInput</w:t>
+            </w:r>
+            <w:proofErr w:type="spellEnd"/>
+            <w:r>
+              <w:t>(</w:t>
+            </w:r>
+            <w:proofErr w:type="gramEnd"/>
+            <w:r>
+              <w:t>);</w:t>
+            </w:r>
+          </w:p>
+        </w:tc>
+      </w:tr>
+      <w:tr>
+        <w:tc>
+          <w:tcPr>
+            <w:tcW w:w="1696" w:type="dxa"/>
+          </w:tcPr>
+          <w:p>
+            <w:pPr>
+              <w:ind w:firstLineChars="50" w:firstLine="100"/>
+            </w:pPr>
+            <w:r>
+              <w:rPr>
+                <w:rFonts w:hint="eastAsia"/>
+              </w:rPr>
+              <w:t>ARGS</w:t>
+            </w:r>
+          </w:p>
+        </w:tc>
+        <w:tc>
+          <w:tcPr>
+            <w:tcW w:w="4962" w:type="dxa"/>
+          </w:tcPr>
+          <w:p>
+            <w:pPr>
+              <w:ind w:firstLineChars="50" w:firstLine="100"/>
+            </w:pPr>
+            <w:r>
+              <w:rPr>
+                <w:rFonts w:hint="eastAsia"/>
+              </w:rPr>
               <w:t>-</w:t>
             </w:r>
-          </w:p>
-        </w:tc>
-      </w:tr>
-      <w:tr>
-        <w:tc>
-          <w:tcPr>
-            <w:tcW w:w="1696" w:type="dxa"/>
-          </w:tcPr>
-          <w:p>
-            <w:pPr>
-              <w:ind w:firstLineChars="50" w:firstLine="100"/>
-            </w:pPr>
-            <w:r>
-              <w:rPr>
-                <w:rFonts w:hint="eastAsia"/>
-              </w:rPr>
-              <w:t>USAGE</w:t>
-            </w:r>
-          </w:p>
-        </w:tc>
-        <w:tc>
-          <w:tcPr>
-            <w:tcW w:w="4962" w:type="dxa"/>
-          </w:tcPr>
-          <w:p>
-            <w:pPr>
-              <w:ind w:firstLineChars="50" w:firstLine="100"/>
-            </w:pPr>
-            <w:proofErr w:type="spellStart"/>
-            <w:r>
-              <w:t>initsnake</w:t>
-            </w:r>
-            <w:proofErr w:type="spellEnd"/>
-            <w:r>
-              <w:t>();</w:t>
-            </w:r>
-          </w:p>
-        </w:tc>
-      </w:tr>
-      <w:tr>
-        <w:tc>
-          <w:tcPr>
-            <w:tcW w:w="1696" w:type="dxa"/>
-          </w:tcPr>
-          <w:p>
-            <w:pPr>
-              <w:ind w:firstLineChars="50" w:firstLine="100"/>
-            </w:pPr>
-            <w:r>
-              <w:rPr>
-                <w:rFonts w:hint="eastAsia"/>
-              </w:rPr>
-              <w:t>ARGS</w:t>
-            </w:r>
-          </w:p>
-        </w:tc>
-        <w:tc>
-          <w:tcPr>
-            <w:tcW w:w="4962" w:type="dxa"/>
-          </w:tcPr>
-          <w:p>
-            <w:pPr>
-              <w:ind w:firstLineChars="50" w:firstLine="100"/>
-            </w:pPr>
-            <w:r>
-              <w:rPr>
-                <w:rFonts w:hint="eastAsia"/>
-              </w:rPr>
-              <w:t>-</w:t>
+            <w:r>
+              <w:t xml:space="preserve">, char </w:t>
+            </w:r>
+            <w:proofErr w:type="spellStart"/>
+            <w:r>
+              <w:t>ch</w:t>
+            </w:r>
+            <w:proofErr w:type="spellEnd"/>
+            <w:r>
+              <w:t xml:space="preserve">, struct </w:t>
+            </w:r>
+            <w:proofErr w:type="spellStart"/>
+            <w:r>
+              <w:t>coor</w:t>
+            </w:r>
+            <w:proofErr w:type="spellEnd"/>
+            <w:r>
+              <w:t xml:space="preserve"> direct</w:t>
             </w:r>
           </w:p>
         </w:tc>
@@ -1256,7 +1314,7 @@
               <w:ind w:firstLineChars="50" w:firstLine="100"/>
             </w:pPr>
             <w:r>
-              <w:t>start game</w:t>
+              <w:t>Snake body node making</w:t>
             </w:r>
           </w:p>
         </w:tc>
@@ -1287,7 +1345,15 @@
               <w:ind w:firstLineChars="50" w:firstLine="100"/>
             </w:pPr>
             <w:r>
-              <w:t>-</w:t>
+              <w:t>#include &lt;</w:t>
+            </w:r>
+            <w:proofErr w:type="spellStart"/>
+            <w:r>
+              <w:t>stdlib.h</w:t>
+            </w:r>
+            <w:proofErr w:type="spellEnd"/>
+            <w:r>
+              <w:t>&gt;</w:t>
             </w:r>
           </w:p>
         </w:tc>
@@ -1318,12 +1384,17 @@
               <w:ind w:firstLineChars="50" w:firstLine="100"/>
             </w:pPr>
             <w:proofErr w:type="spellStart"/>
-            <w:r>
-              <w:t>initsnake</w:t>
-            </w:r>
-            <w:proofErr w:type="spellEnd"/>
-            <w:r>
-              <w:t>();</w:t>
+            <w:proofErr w:type="gramStart"/>
+            <w:r>
+              <w:t>creatLink</w:t>
+            </w:r>
+            <w:proofErr w:type="spellEnd"/>
+            <w:r>
+              <w:t>(</w:t>
+            </w:r>
+            <w:proofErr w:type="gramEnd"/>
+            <w:r>
+              <w:t>);</w:t>
             </w:r>
           </w:p>
         </w:tc>
@@ -1350,212 +1421,8 @@
             <w:tcW w:w="4764" w:type="dxa"/>
           </w:tcPr>
           <w:p>
-            <w:pPr>
-              <w:ind w:firstLineChars="50" w:firstLine="100"/>
-            </w:pPr>
-            <w:r>
-              <w:rPr>
-                <w:rFonts w:hint="eastAsia"/>
-              </w:rPr>
-              <w:t>-</w:t>
-            </w:r>
-          </w:p>
-        </w:tc>
-      </w:tr>
-      <w:tr>
-        <w:tc>
-          <w:tcPr>
-            <w:tcW w:w="1668" w:type="dxa"/>
-          </w:tcPr>
-          <w:p>
-            <w:pPr>
-              <w:ind w:firstLineChars="50" w:firstLine="100"/>
-            </w:pPr>
-            <w:r>
-              <w:rPr>
-                <w:rFonts w:hint="eastAsia"/>
-              </w:rPr>
-              <w:t>RETURNS</w:t>
-            </w:r>
-          </w:p>
-        </w:tc>
-        <w:tc>
-          <w:tcPr>
-            <w:tcW w:w="4764" w:type="dxa"/>
-          </w:tcPr>
-          <w:p>
-            <w:pPr>
-              <w:ind w:firstLineChars="50" w:firstLine="100"/>
-            </w:pPr>
-            <w:r>
-              <w:rPr>
-                <w:rFonts w:hint="eastAsia"/>
-              </w:rPr>
-              <w:t>-</w:t>
-            </w:r>
-          </w:p>
-        </w:tc>
-      </w:tr>
-    </w:tbl>
-    <w:tbl>
-      <w:tblPr>
-        <w:tblStyle w:val="TableGrid"/>
-        <w:tblpPr w:leftFromText="180" w:rightFromText="180" w:vertAnchor="text" w:horzAnchor="margin" w:tblpY="7980"/>
-        <w:tblOverlap w:val="never"/>
-        <w:tblW w:w="0" w:type="auto"/>
-        <w:tblBorders>
-          <w:top w:val="single" w:sz="12" w:space="0" w:color="auto"/>
-          <w:bottom w:val="single" w:sz="12" w:space="0" w:color="auto"/>
-        </w:tblBorders>
-        <w:tblLook w:val="04A0" w:firstRow="1" w:lastRow="0" w:firstColumn="1" w:lastColumn="0" w:noHBand="0" w:noVBand="1"/>
-      </w:tblPr>
-      <w:tblGrid>
-        <w:gridCol w:w="1668"/>
-        <w:gridCol w:w="4764"/>
-      </w:tblGrid>
-      <w:tr>
-        <w:tc>
-          <w:tcPr>
-            <w:tcW w:w="6432" w:type="dxa"/>
-            <w:gridSpan w:val="2"/>
-          </w:tcPr>
-          <w:p>
-            <w:pPr>
-              <w:jc w:val="center"/>
-            </w:pPr>
-            <w:proofErr w:type="spellStart"/>
-            <w:r>
-              <w:t>deleteNode</w:t>
-            </w:r>
-            <w:proofErr w:type="spellEnd"/>
-          </w:p>
-        </w:tc>
-      </w:tr>
-      <w:tr>
-        <w:tc>
-          <w:tcPr>
-            <w:tcW w:w="1668" w:type="dxa"/>
-          </w:tcPr>
-          <w:p>
-            <w:pPr>
-              <w:ind w:firstLineChars="50" w:firstLine="100"/>
-            </w:pPr>
-            <w:r>
-              <w:t>PURPOSE</w:t>
-            </w:r>
-          </w:p>
-        </w:tc>
-        <w:tc>
-          <w:tcPr>
-            <w:tcW w:w="4764" w:type="dxa"/>
-          </w:tcPr>
-          <w:p>
-            <w:pPr>
-              <w:ind w:firstLineChars="50" w:firstLine="100"/>
-            </w:pPr>
-            <w:r>
-              <w:t>start game</w:t>
-            </w:r>
-          </w:p>
-        </w:tc>
-      </w:tr>
-      <w:tr>
-        <w:tc>
-          <w:tcPr>
-            <w:tcW w:w="1668" w:type="dxa"/>
-          </w:tcPr>
-          <w:p>
-            <w:pPr>
-              <w:ind w:firstLineChars="50" w:firstLine="100"/>
-            </w:pPr>
-            <w:r>
-              <w:rPr>
-                <w:rFonts w:hint="eastAsia"/>
-              </w:rPr>
-              <w:t>INCLUDE</w:t>
-            </w:r>
-          </w:p>
-        </w:tc>
-        <w:tc>
-          <w:tcPr>
-            <w:tcW w:w="4764" w:type="dxa"/>
-          </w:tcPr>
-          <w:p>
-            <w:pPr>
-              <w:ind w:firstLineChars="50" w:firstLine="100"/>
-            </w:pPr>
-            <w:r>
-              <w:t>-</w:t>
-            </w:r>
-          </w:p>
-        </w:tc>
-      </w:tr>
-      <w:tr>
-        <w:tc>
-          <w:tcPr>
-            <w:tcW w:w="1668" w:type="dxa"/>
-          </w:tcPr>
-          <w:p>
-            <w:pPr>
-              <w:ind w:firstLineChars="50" w:firstLine="100"/>
-            </w:pPr>
-            <w:r>
-              <w:rPr>
-                <w:rFonts w:hint="eastAsia"/>
-              </w:rPr>
-              <w:t>USAGE</w:t>
-            </w:r>
-          </w:p>
-        </w:tc>
-        <w:tc>
-          <w:tcPr>
-            <w:tcW w:w="4764" w:type="dxa"/>
-          </w:tcPr>
-          <w:p>
-            <w:pPr>
-              <w:ind w:firstLineChars="50" w:firstLine="100"/>
-            </w:pPr>
-            <w:proofErr w:type="spellStart"/>
-            <w:r>
-              <w:t>initsnake</w:t>
-            </w:r>
-            <w:proofErr w:type="spellEnd"/>
-            <w:r>
-              <w:t>();</w:t>
-            </w:r>
-          </w:p>
-        </w:tc>
-      </w:tr>
-      <w:tr>
-        <w:tc>
-          <w:tcPr>
-            <w:tcW w:w="1668" w:type="dxa"/>
-          </w:tcPr>
-          <w:p>
-            <w:pPr>
-              <w:ind w:firstLineChars="50" w:firstLine="100"/>
-            </w:pPr>
-            <w:r>
-              <w:rPr>
-                <w:rFonts w:hint="eastAsia"/>
-              </w:rPr>
-              <w:t>ARGS</w:t>
-            </w:r>
-          </w:p>
-        </w:tc>
-        <w:tc>
-          <w:tcPr>
-            <w:tcW w:w="4764" w:type="dxa"/>
-          </w:tcPr>
-          <w:p>
-            <w:pPr>
-              <w:ind w:firstLineChars="50" w:firstLine="100"/>
-            </w:pPr>
-            <w:r>
-              <w:rPr>
-                <w:rFonts w:hint="eastAsia"/>
-              </w:rPr>
-              <w:t>-</w:t>
+            <w:r>
+              <w:t xml:space="preserve"> -, struct snake head, struct snake tail</w:t>
             </w:r>
           </w:p>
         </w:tc>
@@ -1608,126 +1475,206 @@
         <w:tblLook w:val="04A0" w:firstRow="1" w:lastRow="0" w:firstColumn="1" w:lastColumn="0" w:noHBand="0" w:noVBand="1"/>
       </w:tblPr>
       <w:tblGrid>
-        <w:gridCol w:w="1668"/>
-        <w:gridCol w:w="4764"/>
+        <w:gridCol w:w="2086"/>
+        <w:gridCol w:w="5963"/>
       </w:tblGrid>
       <w:tr>
-        <w:tc>
-          <w:tcPr>
-            <w:tcW w:w="6432" w:type="dxa"/>
+        <w:trPr>
+          <w:trHeight w:val="346"/>
+        </w:trPr>
+        <w:tc>
+          <w:tcPr>
+            <w:tcW w:w="8049" w:type="dxa"/>
             <w:gridSpan w:val="2"/>
           </w:tcPr>
           <w:p>
             <w:pPr>
               <w:jc w:val="center"/>
             </w:pPr>
+            <w:r>
+              <w:t>I</w:t>
+            </w:r>
+            <w:r>
+              <w:t>nsert</w:t>
+            </w:r>
+            <w:r>
+              <w:t xml:space="preserve">, </w:t>
+            </w:r>
+            <w:proofErr w:type="spellStart"/>
+            <w:r>
+              <w:t>delete</w:t>
+            </w:r>
+            <w:r>
+              <w:t>Node</w:t>
+            </w:r>
+            <w:proofErr w:type="spellEnd"/>
+          </w:p>
+        </w:tc>
+      </w:tr>
+      <w:tr>
+        <w:trPr>
+          <w:trHeight w:val="346"/>
+        </w:trPr>
+        <w:tc>
+          <w:tcPr>
+            <w:tcW w:w="2086" w:type="dxa"/>
+          </w:tcPr>
+          <w:p>
+            <w:pPr>
+              <w:ind w:firstLineChars="50" w:firstLine="100"/>
+            </w:pPr>
+            <w:r>
+              <w:t>PURPOSE</w:t>
+            </w:r>
+          </w:p>
+        </w:tc>
+        <w:tc>
+          <w:tcPr>
+            <w:tcW w:w="5963" w:type="dxa"/>
+          </w:tcPr>
+          <w:p>
+            <w:pPr>
+              <w:ind w:firstLineChars="50" w:firstLine="100"/>
+            </w:pPr>
+            <w:r>
+              <w:t>Snake length modify</w:t>
+            </w:r>
+          </w:p>
+        </w:tc>
+      </w:tr>
+      <w:tr>
+        <w:trPr>
+          <w:trHeight w:val="325"/>
+        </w:trPr>
+        <w:tc>
+          <w:tcPr>
+            <w:tcW w:w="2086" w:type="dxa"/>
+          </w:tcPr>
+          <w:p>
+            <w:pPr>
+              <w:ind w:firstLineChars="50" w:firstLine="100"/>
+            </w:pPr>
+            <w:r>
+              <w:rPr>
+                <w:rFonts w:hint="eastAsia"/>
+              </w:rPr>
+              <w:t>INCLUDE</w:t>
+            </w:r>
+          </w:p>
+        </w:tc>
+        <w:tc>
+          <w:tcPr>
+            <w:tcW w:w="5963" w:type="dxa"/>
+          </w:tcPr>
+          <w:p>
+            <w:pPr>
+              <w:ind w:firstLineChars="50" w:firstLine="100"/>
+            </w:pPr>
+            <w:r>
+              <w:t>#include &lt;</w:t>
+            </w:r>
+            <w:proofErr w:type="spellStart"/>
+            <w:r>
+              <w:t>stdlib.h</w:t>
+            </w:r>
+            <w:proofErr w:type="spellEnd"/>
+            <w:r>
+              <w:t>&gt;, #include &lt;</w:t>
+            </w:r>
+            <w:proofErr w:type="spellStart"/>
+            <w:r>
+              <w:t>unistd.h</w:t>
+            </w:r>
+            <w:proofErr w:type="spellEnd"/>
+            <w:r>
+              <w:t>&gt;</w:t>
+            </w:r>
+          </w:p>
+        </w:tc>
+      </w:tr>
+      <w:tr>
+        <w:trPr>
+          <w:trHeight w:val="692"/>
+        </w:trPr>
+        <w:tc>
+          <w:tcPr>
+            <w:tcW w:w="2086" w:type="dxa"/>
+          </w:tcPr>
+          <w:p>
+            <w:pPr>
+              <w:ind w:firstLineChars="50" w:firstLine="100"/>
+            </w:pPr>
+            <w:r>
+              <w:rPr>
+                <w:rFonts w:hint="eastAsia"/>
+              </w:rPr>
+              <w:t>USAGE</w:t>
+            </w:r>
+          </w:p>
+        </w:tc>
+        <w:tc>
+          <w:tcPr>
+            <w:tcW w:w="5963" w:type="dxa"/>
+          </w:tcPr>
+          <w:p>
+            <w:pPr>
+              <w:ind w:firstLineChars="50" w:firstLine="100"/>
+            </w:pPr>
+            <w:proofErr w:type="spellStart"/>
+            <w:proofErr w:type="gramStart"/>
+            <w:r>
+              <w:t>deleteNode</w:t>
+            </w:r>
+            <w:proofErr w:type="spellEnd"/>
+            <w:r>
+              <w:t>(</w:t>
+            </w:r>
+            <w:proofErr w:type="gramEnd"/>
+            <w:r>
+              <w:t xml:space="preserve">);, </w:t>
+            </w:r>
+          </w:p>
+          <w:p>
+            <w:pPr>
+              <w:ind w:firstLineChars="50" w:firstLine="100"/>
+              <w:rPr>
+                <w:rFonts w:hint="eastAsia"/>
+              </w:rPr>
+            </w:pPr>
             <w:proofErr w:type="spellStart"/>
             <w:r>
               <w:t>insertNode</w:t>
             </w:r>
             <w:proofErr w:type="spellEnd"/>
-          </w:p>
-        </w:tc>
-      </w:tr>
-      <w:tr>
-        <w:tc>
-          <w:tcPr>
-            <w:tcW w:w="1668" w:type="dxa"/>
-          </w:tcPr>
-          <w:p>
-            <w:pPr>
-              <w:ind w:firstLineChars="50" w:firstLine="100"/>
-            </w:pPr>
-            <w:r>
-              <w:t>PURPOSE</w:t>
-            </w:r>
-          </w:p>
-        </w:tc>
-        <w:tc>
-          <w:tcPr>
-            <w:tcW w:w="4764" w:type="dxa"/>
-          </w:tcPr>
-          <w:p>
-            <w:pPr>
-              <w:ind w:firstLineChars="50" w:firstLine="100"/>
-            </w:pPr>
-            <w:r>
-              <w:t>start game</w:t>
-            </w:r>
-          </w:p>
-        </w:tc>
-      </w:tr>
-      <w:tr>
-        <w:tc>
-          <w:tcPr>
-            <w:tcW w:w="1668" w:type="dxa"/>
-          </w:tcPr>
-          <w:p>
-            <w:pPr>
-              <w:ind w:firstLineChars="50" w:firstLine="100"/>
-            </w:pPr>
-            <w:r>
-              <w:rPr>
-                <w:rFonts w:hint="eastAsia"/>
-              </w:rPr>
-              <w:t>INCLUDE</w:t>
-            </w:r>
-          </w:p>
-        </w:tc>
-        <w:tc>
-          <w:tcPr>
-            <w:tcW w:w="4764" w:type="dxa"/>
-          </w:tcPr>
-          <w:p>
-            <w:pPr>
-              <w:ind w:firstLineChars="50" w:firstLine="100"/>
-            </w:pPr>
-            <w:r>
-              <w:t>-</w:t>
-            </w:r>
-          </w:p>
-        </w:tc>
-      </w:tr>
-      <w:tr>
-        <w:tc>
-          <w:tcPr>
-            <w:tcW w:w="1668" w:type="dxa"/>
-          </w:tcPr>
-          <w:p>
-            <w:pPr>
-              <w:ind w:firstLineChars="50" w:firstLine="100"/>
-            </w:pPr>
-            <w:r>
-              <w:rPr>
-                <w:rFonts w:hint="eastAsia"/>
-              </w:rPr>
-              <w:t>USAGE</w:t>
-            </w:r>
-          </w:p>
-        </w:tc>
-        <w:tc>
-          <w:tcPr>
-            <w:tcW w:w="4764" w:type="dxa"/>
-          </w:tcPr>
-          <w:p>
-            <w:pPr>
-              <w:ind w:firstLineChars="50" w:firstLine="100"/>
-            </w:pPr>
-            <w:proofErr w:type="spellStart"/>
-            <w:r>
-              <w:t>initsnake</w:t>
-            </w:r>
-            <w:proofErr w:type="spellEnd"/>
-            <w:r>
-              <w:t>();</w:t>
-            </w:r>
-          </w:p>
-        </w:tc>
-      </w:tr>
-      <w:tr>
-        <w:tc>
-          <w:tcPr>
-            <w:tcW w:w="1668" w:type="dxa"/>
+            <w:r>
+              <w:t>(head-&gt;next-&gt;</w:t>
+            </w:r>
+            <w:proofErr w:type="spellStart"/>
+            <w:r>
+              <w:t>x+direct.x</w:t>
+            </w:r>
+            <w:proofErr w:type="spellEnd"/>
+            <w:r>
+              <w:t>, head-&gt;next-&gt;</w:t>
+            </w:r>
+            <w:proofErr w:type="spellStart"/>
+            <w:r>
+              <w:t>y+direct.y</w:t>
+            </w:r>
+            <w:proofErr w:type="spellEnd"/>
+            <w:r>
+              <w:t>);</w:t>
+            </w:r>
+          </w:p>
+        </w:tc>
+      </w:tr>
+      <w:tr>
+        <w:trPr>
+          <w:trHeight w:val="346"/>
+        </w:trPr>
+        <w:tc>
+          <w:tcPr>
+            <w:tcW w:w="2086" w:type="dxa"/>
           </w:tcPr>
           <w:p>
             <w:pPr>
@@ -1743,19 +1690,17 @@
         </w:tc>
         <w:tc>
           <w:tcPr>
-            <w:tcW w:w="4764" w:type="dxa"/>
-          </w:tcPr>
-          <w:p>
-            <w:pPr>
-              <w:ind w:firstLineChars="50" w:firstLine="100"/>
-            </w:pPr>
-            <w:proofErr w:type="spellStart"/>
-            <w:r>
-              <w:t>Int</w:t>
-            </w:r>
-            <w:proofErr w:type="spellEnd"/>
-            <w:r>
-              <w:t xml:space="preserve"> x, </w:t>
+            <w:tcW w:w="5963" w:type="dxa"/>
+          </w:tcPr>
+          <w:p>
+            <w:pPr>
+              <w:ind w:firstLineChars="50" w:firstLine="100"/>
+              <w:rPr>
+                <w:rFonts w:hint="eastAsia"/>
+              </w:rPr>
+            </w:pPr>
+            <w:r>
+              <w:t xml:space="preserve">Struct node head, tail, </w:t>
             </w:r>
             <w:proofErr w:type="spellStart"/>
             <w:r>
@@ -1763,15 +1708,18 @@
             </w:r>
             <w:proofErr w:type="spellEnd"/>
             <w:r>
-              <w:t xml:space="preserve"> y</w:t>
-            </w:r>
-          </w:p>
-        </w:tc>
-      </w:tr>
-      <w:tr>
-        <w:tc>
-          <w:tcPr>
-            <w:tcW w:w="1668" w:type="dxa"/>
+              <w:t xml:space="preserve"> life</w:t>
+            </w:r>
+          </w:p>
+        </w:tc>
+      </w:tr>
+      <w:tr>
+        <w:trPr>
+          <w:trHeight w:val="346"/>
+        </w:trPr>
+        <w:tc>
+          <w:tcPr>
+            <w:tcW w:w="2086" w:type="dxa"/>
           </w:tcPr>
           <w:p>
             <w:pPr>
@@ -1787,7 +1735,7 @@
         </w:tc>
         <w:tc>
           <w:tcPr>
-            <w:tcW w:w="4764" w:type="dxa"/>
+            <w:tcW w:w="5963" w:type="dxa"/>
           </w:tcPr>
           <w:p>
             <w:pPr>
@@ -2023,6 +1971,205 @@
             <w:tcW w:w="6432" w:type="dxa"/>
             <w:gridSpan w:val="2"/>
           </w:tcPr>
+          <w:tbl>
+            <w:tblPr>
+              <w:tblStyle w:val="TableGrid"/>
+              <w:tblpPr w:leftFromText="180" w:rightFromText="180" w:vertAnchor="text" w:horzAnchor="margin" w:tblpY="-6666"/>
+              <w:tblOverlap w:val="never"/>
+              <w:tblW w:w="0" w:type="auto"/>
+              <w:tblBorders>
+                <w:top w:val="single" w:sz="12" w:space="0" w:color="auto"/>
+                <w:bottom w:val="single" w:sz="12" w:space="0" w:color="auto"/>
+              </w:tblBorders>
+              <w:tblLook w:val="04A0" w:firstRow="1" w:lastRow="0" w:firstColumn="1" w:lastColumn="0" w:noHBand="0" w:noVBand="1"/>
+            </w:tblPr>
+            <w:tblGrid>
+              <w:gridCol w:w="1640"/>
+              <w:gridCol w:w="4566"/>
+            </w:tblGrid>
+            <w:tr>
+              <w:tc>
+                <w:tcPr>
+                  <w:tcW w:w="6206" w:type="dxa"/>
+                  <w:gridSpan w:val="2"/>
+                </w:tcPr>
+                <w:p>
+                  <w:pPr>
+                    <w:jc w:val="center"/>
+                  </w:pPr>
+                  <w:proofErr w:type="spellStart"/>
+                  <w:r>
+                    <w:t>deleteNode</w:t>
+                  </w:r>
+                  <w:proofErr w:type="spellEnd"/>
+                </w:p>
+              </w:tc>
+            </w:tr>
+            <w:tr>
+              <w:tc>
+                <w:tcPr>
+                  <w:tcW w:w="1640" w:type="dxa"/>
+                </w:tcPr>
+                <w:p>
+                  <w:pPr>
+                    <w:ind w:firstLineChars="50" w:firstLine="100"/>
+                  </w:pPr>
+                  <w:r>
+                    <w:lastRenderedPageBreak/>
+                    <w:t>PURPOSE</w:t>
+                  </w:r>
+                </w:p>
+              </w:tc>
+              <w:tc>
+                <w:tcPr>
+                  <w:tcW w:w="4566" w:type="dxa"/>
+                </w:tcPr>
+                <w:p>
+                  <w:pPr>
+                    <w:ind w:firstLineChars="50" w:firstLine="100"/>
+                  </w:pPr>
+                  <w:r>
+                    <w:t>start game</w:t>
+                  </w:r>
+                </w:p>
+              </w:tc>
+            </w:tr>
+            <w:tr>
+              <w:tc>
+                <w:tcPr>
+                  <w:tcW w:w="1640" w:type="dxa"/>
+                </w:tcPr>
+                <w:p>
+                  <w:pPr>
+                    <w:ind w:firstLineChars="50" w:firstLine="100"/>
+                  </w:pPr>
+                  <w:r>
+                    <w:rPr>
+                      <w:rFonts w:hint="eastAsia"/>
+                    </w:rPr>
+                    <w:t>INCLUDE</w:t>
+                  </w:r>
+                </w:p>
+              </w:tc>
+              <w:tc>
+                <w:tcPr>
+                  <w:tcW w:w="4566" w:type="dxa"/>
+                </w:tcPr>
+                <w:p>
+                  <w:pPr>
+                    <w:ind w:firstLineChars="50" w:firstLine="100"/>
+                  </w:pPr>
+                  <w:r>
+                    <w:t>-</w:t>
+                  </w:r>
+                </w:p>
+              </w:tc>
+            </w:tr>
+            <w:tr>
+              <w:tc>
+                <w:tcPr>
+                  <w:tcW w:w="1640" w:type="dxa"/>
+                </w:tcPr>
+                <w:p>
+                  <w:pPr>
+                    <w:ind w:firstLineChars="50" w:firstLine="100"/>
+                  </w:pPr>
+                  <w:r>
+                    <w:rPr>
+                      <w:rFonts w:hint="eastAsia"/>
+                    </w:rPr>
+                    <w:t>USAGE</w:t>
+                  </w:r>
+                </w:p>
+              </w:tc>
+              <w:tc>
+                <w:tcPr>
+                  <w:tcW w:w="4566" w:type="dxa"/>
+                </w:tcPr>
+                <w:p>
+                  <w:pPr>
+                    <w:ind w:firstLineChars="50" w:firstLine="100"/>
+                  </w:pPr>
+                  <w:proofErr w:type="spellStart"/>
+                  <w:r>
+                    <w:t>initsnake</w:t>
+                  </w:r>
+                  <w:proofErr w:type="spellEnd"/>
+                  <w:r>
+                    <w:t>();</w:t>
+                  </w:r>
+                </w:p>
+              </w:tc>
+            </w:tr>
+            <w:tr>
+              <w:tc>
+                <w:tcPr>
+                  <w:tcW w:w="1640" w:type="dxa"/>
+                </w:tcPr>
+                <w:p>
+                  <w:pPr>
+                    <w:ind w:firstLineChars="50" w:firstLine="100"/>
+                  </w:pPr>
+                  <w:r>
+                    <w:rPr>
+                      <w:rFonts w:hint="eastAsia"/>
+                    </w:rPr>
+                    <w:t>ARGS</w:t>
+                  </w:r>
+                </w:p>
+              </w:tc>
+              <w:tc>
+                <w:tcPr>
+                  <w:tcW w:w="4566" w:type="dxa"/>
+                </w:tcPr>
+                <w:p>
+                  <w:pPr>
+                    <w:ind w:firstLineChars="50" w:firstLine="100"/>
+                  </w:pPr>
+                  <w:r>
+                    <w:rPr>
+                      <w:rFonts w:hint="eastAsia"/>
+                    </w:rPr>
+                    <w:t>-</w:t>
+                  </w:r>
+                </w:p>
+              </w:tc>
+            </w:tr>
+            <w:tr>
+              <w:tc>
+                <w:tcPr>
+                  <w:tcW w:w="1640" w:type="dxa"/>
+                </w:tcPr>
+                <w:p>
+                  <w:pPr>
+                    <w:ind w:firstLineChars="50" w:firstLine="100"/>
+                  </w:pPr>
+                  <w:r>
+                    <w:rPr>
+                      <w:rFonts w:hint="eastAsia"/>
+                    </w:rPr>
+                    <w:t>RETURNS</w:t>
+                  </w:r>
+                </w:p>
+              </w:tc>
+              <w:tc>
+                <w:tcPr>
+                  <w:tcW w:w="4566" w:type="dxa"/>
+                </w:tcPr>
+                <w:p>
+                  <w:pPr>
+                    <w:ind w:firstLineChars="50" w:firstLine="100"/>
+                  </w:pPr>
+                  <w:r>
+                    <w:rPr>
+                      <w:rFonts w:hint="eastAsia"/>
+                    </w:rPr>
+                    <w:t>-</w:t>
+                  </w:r>
+                </w:p>
+              </w:tc>
+            </w:tr>
+          </w:tbl>
           <w:p>
             <w:pPr>
               <w:jc w:val="center"/>
@@ -2213,13 +2360,16 @@
         <w:tblLook w:val="04A0" w:firstRow="1" w:lastRow="0" w:firstColumn="1" w:lastColumn="0" w:noHBand="0" w:noVBand="1"/>
       </w:tblPr>
       <w:tblGrid>
-        <w:gridCol w:w="1668"/>
-        <w:gridCol w:w="4764"/>
+        <w:gridCol w:w="1626"/>
+        <w:gridCol w:w="4646"/>
       </w:tblGrid>
       <w:tr>
-        <w:tc>
-          <w:tcPr>
-            <w:tcW w:w="6432" w:type="dxa"/>
+        <w:trPr>
+          <w:trHeight w:val="342"/>
+        </w:trPr>
+        <w:tc>
+          <w:tcPr>
+            <w:tcW w:w="6272" w:type="dxa"/>
             <w:gridSpan w:val="2"/>
           </w:tcPr>
           <w:p>
@@ -2235,9 +2385,12 @@
         </w:tc>
       </w:tr>
       <w:tr>
-        <w:tc>
-          <w:tcPr>
-            <w:tcW w:w="1668" w:type="dxa"/>
+        <w:trPr>
+          <w:trHeight w:val="2077"/>
+        </w:trPr>
+        <w:tc>
+          <w:tcPr>
+            <w:tcW w:w="1626" w:type="dxa"/>
           </w:tcPr>
           <w:p>
             <w:pPr>
@@ -2250,22 +2403,77 @@
         </w:tc>
         <w:tc>
           <w:tcPr>
-            <w:tcW w:w="4764" w:type="dxa"/>
-          </w:tcPr>
-          <w:p>
-            <w:pPr>
-              <w:ind w:firstLineChars="50" w:firstLine="100"/>
-            </w:pPr>
-            <w:r>
-              <w:t>start game</w:t>
-            </w:r>
-          </w:p>
-        </w:tc>
-      </w:tr>
-      <w:tr>
-        <w:tc>
-          <w:tcPr>
-            <w:tcW w:w="1668" w:type="dxa"/>
+            <w:tcW w:w="4645" w:type="dxa"/>
+          </w:tcPr>
+          <w:p>
+            <w:pPr>
+              <w:pStyle w:val="ListParagraph"/>
+              <w:numPr>
+                <w:ilvl w:val="0"/>
+                <w:numId w:val="4"/>
+              </w:numPr>
+            </w:pPr>
+            <w:r>
+              <w:t>Setting for food view</w:t>
+            </w:r>
+          </w:p>
+          <w:p>
+            <w:pPr>
+              <w:pStyle w:val="ListParagraph"/>
+              <w:numPr>
+                <w:ilvl w:val="0"/>
+                <w:numId w:val="4"/>
+              </w:numPr>
+            </w:pPr>
+            <w:r>
+              <w:t>Check snake’s life to game end</w:t>
+            </w:r>
+          </w:p>
+          <w:p>
+            <w:pPr>
+              <w:pStyle w:val="ListParagraph"/>
+              <w:numPr>
+                <w:ilvl w:val="0"/>
+                <w:numId w:val="4"/>
+              </w:numPr>
+            </w:pPr>
+            <w:r>
+              <w:t>Setting for game over image view</w:t>
+            </w:r>
+          </w:p>
+          <w:p>
+            <w:pPr>
+              <w:pStyle w:val="ListParagraph"/>
+              <w:numPr>
+                <w:ilvl w:val="0"/>
+                <w:numId w:val="4"/>
+              </w:numPr>
+            </w:pPr>
+            <w:r>
+              <w:t>Modify snake’s moving using insert, delete</w:t>
+            </w:r>
+          </w:p>
+          <w:p>
+            <w:pPr>
+              <w:pStyle w:val="ListParagraph"/>
+              <w:numPr>
+                <w:ilvl w:val="0"/>
+                <w:numId w:val="4"/>
+              </w:numPr>
+            </w:pPr>
+            <w:r>
+              <w:t>Check snake eat food. If eating, grow up snake. Else, snake hungry.</w:t>
+            </w:r>
+          </w:p>
+        </w:tc>
+      </w:tr>
+      <w:tr>
+        <w:trPr>
+          <w:trHeight w:val="685"/>
+        </w:trPr>
+        <w:tc>
+          <w:tcPr>
+            <w:tcW w:w="1626" w:type="dxa"/>
           </w:tcPr>
           <w:p>
             <w:pPr>
@@ -2281,22 +2489,49 @@
         </w:tc>
         <w:tc>
           <w:tcPr>
-            <w:tcW w:w="4764" w:type="dxa"/>
-          </w:tcPr>
-          <w:p>
-            <w:pPr>
-              <w:ind w:firstLineChars="50" w:firstLine="100"/>
-            </w:pPr>
-            <w:r>
-              <w:t>-</w:t>
-            </w:r>
-          </w:p>
-        </w:tc>
-      </w:tr>
-      <w:tr>
-        <w:tc>
-          <w:tcPr>
-            <w:tcW w:w="1668" w:type="dxa"/>
+            <w:tcW w:w="4645" w:type="dxa"/>
+          </w:tcPr>
+          <w:p>
+            <w:pPr>
+              <w:ind w:firstLineChars="50" w:firstLine="100"/>
+            </w:pPr>
+            <w:r>
+              <w:t>#include &lt;</w:t>
+            </w:r>
+            <w:proofErr w:type="spellStart"/>
+            <w:r>
+              <w:t>curses.h</w:t>
+            </w:r>
+            <w:proofErr w:type="spellEnd"/>
+            <w:r>
+              <w:t>&gt;, #include &lt;</w:t>
+            </w:r>
+            <w:proofErr w:type="spellStart"/>
+            <w:r>
+              <w:t>malloc.h</w:t>
+            </w:r>
+            <w:proofErr w:type="spellEnd"/>
+            <w:r>
+              <w:t>&gt;, #include &lt;</w:t>
+            </w:r>
+            <w:proofErr w:type="spellStart"/>
+            <w:r>
+              <w:t>unistd.h</w:t>
+            </w:r>
+            <w:proofErr w:type="spellEnd"/>
+            <w:r>
+              <w:t>&gt;</w:t>
+            </w:r>
+          </w:p>
+        </w:tc>
+      </w:tr>
+      <w:tr>
+        <w:trPr>
+          <w:trHeight w:val="342"/>
+        </w:trPr>
+        <w:tc>
+          <w:tcPr>
+            <w:tcW w:w="1626" w:type="dxa"/>
           </w:tcPr>
           <w:p>
             <w:pPr>
@@ -2312,27 +2547,38 @@
         </w:tc>
         <w:tc>
           <w:tcPr>
-            <w:tcW w:w="4764" w:type="dxa"/>
-          </w:tcPr>
-          <w:p>
-            <w:pPr>
-              <w:ind w:firstLineChars="50" w:firstLine="100"/>
-            </w:pPr>
-            <w:proofErr w:type="spellStart"/>
-            <w:r>
-              <w:t>initsnake</w:t>
-            </w:r>
-            <w:proofErr w:type="spellEnd"/>
-            <w:r>
-              <w:t>();</w:t>
-            </w:r>
-          </w:p>
-        </w:tc>
-      </w:tr>
-      <w:tr>
-        <w:tc>
-          <w:tcPr>
-            <w:tcW w:w="1668" w:type="dxa"/>
+            <w:tcW w:w="4645" w:type="dxa"/>
+          </w:tcPr>
+          <w:p>
+            <w:pPr>
+              <w:ind w:firstLineChars="50" w:firstLine="100"/>
+            </w:pPr>
+            <w:proofErr w:type="spellStart"/>
+            <w:r>
+              <w:t>printS_</w:t>
+            </w:r>
+            <w:proofErr w:type="gramStart"/>
+            <w:r>
+              <w:t>b</w:t>
+            </w:r>
+            <w:proofErr w:type="spellEnd"/>
+            <w:r>
+              <w:t>(</w:t>
+            </w:r>
+            <w:proofErr w:type="gramEnd"/>
+            <w:r>
+              <w:t>);</w:t>
+            </w:r>
+          </w:p>
+        </w:tc>
+      </w:tr>
+      <w:tr>
+        <w:trPr>
+          <w:trHeight w:val="685"/>
+        </w:trPr>
+        <w:tc>
+          <w:tcPr>
+            <w:tcW w:w="1626" w:type="dxa"/>
           </w:tcPr>
           <w:p>
             <w:pPr>
@@ -2348,25 +2594,65 @@
         </w:tc>
         <w:tc>
           <w:tcPr>
-            <w:tcW w:w="4764" w:type="dxa"/>
-          </w:tcPr>
-          <w:p>
-            <w:pPr>
-              <w:ind w:firstLineChars="50" w:firstLine="100"/>
-            </w:pPr>
-            <w:r>
-              <w:rPr>
-                <w:rFonts w:hint="eastAsia"/>
-              </w:rPr>
-              <w:t>-</w:t>
-            </w:r>
-          </w:p>
-        </w:tc>
-      </w:tr>
-      <w:tr>
-        <w:tc>
-          <w:tcPr>
-            <w:tcW w:w="1668" w:type="dxa"/>
+            <w:tcW w:w="4645" w:type="dxa"/>
+          </w:tcPr>
+          <w:p>
+            <w:pPr>
+              <w:pStyle w:val="ListParagraph"/>
+              <w:numPr>
+                <w:ilvl w:val="0"/>
+                <w:numId w:val="5"/>
+              </w:numPr>
+            </w:pPr>
+            <w:r>
+              <w:t xml:space="preserve">, struct </w:t>
+            </w:r>
+            <w:proofErr w:type="spellStart"/>
+            <w:r>
+              <w:t>coor</w:t>
+            </w:r>
+            <w:proofErr w:type="spellEnd"/>
+            <w:r>
+              <w:t xml:space="preserve"> food, </w:t>
+            </w:r>
+            <w:proofErr w:type="spellStart"/>
+            <w:r>
+              <w:t>int</w:t>
+            </w:r>
+            <w:proofErr w:type="spellEnd"/>
+            <w:r>
+              <w:t xml:space="preserve"> weight, struct </w:t>
+            </w:r>
+            <w:r>
+              <w:t>node</w:t>
+            </w:r>
+            <w:r>
+              <w:t xml:space="preserve"> head, struct </w:t>
+            </w:r>
+            <w:r>
+              <w:t>node</w:t>
+            </w:r>
+            <w:r>
+              <w:t xml:space="preserve"> tail, struct </w:t>
+            </w:r>
+            <w:proofErr w:type="spellStart"/>
+            <w:r>
+              <w:t>coor</w:t>
+            </w:r>
+            <w:proofErr w:type="spellEnd"/>
+            <w:r>
+              <w:t xml:space="preserve"> direct</w:t>
+            </w:r>
+          </w:p>
+        </w:tc>
+      </w:tr>
+      <w:tr>
+        <w:trPr>
+          <w:trHeight w:val="322"/>
+        </w:trPr>
+        <w:tc>
+          <w:tcPr>
+            <w:tcW w:w="1626" w:type="dxa"/>
           </w:tcPr>
           <w:p>
             <w:pPr>
@@ -2382,7 +2668,7 @@
         </w:tc>
         <w:tc>
           <w:tcPr>
-            <w:tcW w:w="4764" w:type="dxa"/>
+            <w:tcW w:w="4645" w:type="dxa"/>
           </w:tcPr>
           <w:p>
             <w:pPr>
@@ -2411,13 +2697,16 @@
         <w:tblLook w:val="04A0" w:firstRow="1" w:lastRow="0" w:firstColumn="1" w:lastColumn="0" w:noHBand="0" w:noVBand="1"/>
       </w:tblPr>
       <w:tblGrid>
-        <w:gridCol w:w="1668"/>
-        <w:gridCol w:w="4764"/>
+        <w:gridCol w:w="1853"/>
+        <w:gridCol w:w="5297"/>
       </w:tblGrid>
       <w:tr>
-        <w:tc>
-          <w:tcPr>
-            <w:tcW w:w="6432" w:type="dxa"/>
+        <w:trPr>
+          <w:trHeight w:val="223"/>
+        </w:trPr>
+        <w:tc>
+          <w:tcPr>
+            <w:tcW w:w="7150" w:type="dxa"/>
             <w:gridSpan w:val="2"/>
           </w:tcPr>
           <w:p>
@@ -2433,9 +2722,12 @@
         </w:tc>
       </w:tr>
       <w:tr>
-        <w:tc>
-          <w:tcPr>
-            <w:tcW w:w="1668" w:type="dxa"/>
+        <w:trPr>
+          <w:trHeight w:val="223"/>
+        </w:trPr>
+        <w:tc>
+          <w:tcPr>
+            <w:tcW w:w="1853" w:type="dxa"/>
           </w:tcPr>
           <w:p>
             <w:pPr>
@@ -2448,22 +2740,25 @@
         </w:tc>
         <w:tc>
           <w:tcPr>
-            <w:tcW w:w="4764" w:type="dxa"/>
-          </w:tcPr>
-          <w:p>
-            <w:pPr>
-              <w:ind w:firstLineChars="50" w:firstLine="100"/>
-            </w:pPr>
-            <w:r>
-              <w:t>start game</w:t>
-            </w:r>
-          </w:p>
-        </w:tc>
-      </w:tr>
-      <w:tr>
-        <w:tc>
-          <w:tcPr>
-            <w:tcW w:w="1668" w:type="dxa"/>
+            <w:tcW w:w="5296" w:type="dxa"/>
+          </w:tcPr>
+          <w:p>
+            <w:pPr>
+              <w:ind w:firstLineChars="50" w:firstLine="100"/>
+            </w:pPr>
+            <w:r>
+              <w:t>Time</w:t>
+            </w:r>
+          </w:p>
+        </w:tc>
+      </w:tr>
+      <w:tr>
+        <w:trPr>
+          <w:trHeight w:val="210"/>
+        </w:trPr>
+        <w:tc>
+          <w:tcPr>
+            <w:tcW w:w="1853" w:type="dxa"/>
           </w:tcPr>
           <w:p>
             <w:pPr>
@@ -2479,22 +2774,33 @@
         </w:tc>
         <w:tc>
           <w:tcPr>
-            <w:tcW w:w="4764" w:type="dxa"/>
-          </w:tcPr>
-          <w:p>
-            <w:pPr>
-              <w:ind w:firstLineChars="50" w:firstLine="100"/>
-            </w:pPr>
-            <w:r>
-              <w:t>-</w:t>
-            </w:r>
-          </w:p>
-        </w:tc>
-      </w:tr>
-      <w:tr>
-        <w:tc>
-          <w:tcPr>
-            <w:tcW w:w="1668" w:type="dxa"/>
+            <w:tcW w:w="5296" w:type="dxa"/>
+          </w:tcPr>
+          <w:p>
+            <w:pPr>
+              <w:ind w:firstLineChars="50" w:firstLine="100"/>
+            </w:pPr>
+            <w:r>
+              <w:t>#include &lt;sys/</w:t>
+            </w:r>
+            <w:proofErr w:type="spellStart"/>
+            <w:r>
+              <w:t>time.h</w:t>
+            </w:r>
+            <w:proofErr w:type="spellEnd"/>
+            <w:r>
+              <w:t>&gt;</w:t>
+            </w:r>
+          </w:p>
+        </w:tc>
+      </w:tr>
+      <w:tr>
+        <w:trPr>
+          <w:trHeight w:val="223"/>
+        </w:trPr>
+        <w:tc>
+          <w:tcPr>
+            <w:tcW w:w="1853" w:type="dxa"/>
           </w:tcPr>
           <w:p>
             <w:pPr>
@@ -2510,27 +2816,54 @@
         </w:tc>
         <w:tc>
           <w:tcPr>
-            <w:tcW w:w="4764" w:type="dxa"/>
-          </w:tcPr>
-          <w:p>
-            <w:pPr>
-              <w:ind w:firstLineChars="50" w:firstLine="100"/>
-            </w:pPr>
-            <w:proofErr w:type="spellStart"/>
-            <w:r>
-              <w:t>initsnake</w:t>
-            </w:r>
-            <w:proofErr w:type="spellEnd"/>
-            <w:r>
-              <w:t>();</w:t>
-            </w:r>
-          </w:p>
-        </w:tc>
-      </w:tr>
-      <w:tr>
-        <w:tc>
-          <w:tcPr>
-            <w:tcW w:w="1668" w:type="dxa"/>
+            <w:tcW w:w="5296" w:type="dxa"/>
+          </w:tcPr>
+          <w:p>
+            <w:pPr>
+              <w:ind w:firstLineChars="50" w:firstLine="100"/>
+            </w:pPr>
+            <w:proofErr w:type="spellStart"/>
+            <w:r>
+              <w:t>Set_</w:t>
+            </w:r>
+            <w:proofErr w:type="gramStart"/>
+            <w:r>
+              <w:t>ticker</w:t>
+            </w:r>
+            <w:proofErr w:type="spellEnd"/>
+            <w:r>
+              <w:t>(</w:t>
+            </w:r>
+            <w:proofErr w:type="gramEnd"/>
+            <w:r>
+              <w:t xml:space="preserve">10);, </w:t>
+            </w:r>
+            <w:proofErr w:type="spellStart"/>
+            <w:r>
+              <w:t>set_ticker</w:t>
+            </w:r>
+            <w:proofErr w:type="spellEnd"/>
+            <w:r>
+              <w:t xml:space="preserve">(5); </w:t>
+            </w:r>
+            <w:proofErr w:type="spellStart"/>
+            <w:r>
+              <w:t>set_ticker</w:t>
+            </w:r>
+            <w:proofErr w:type="spellEnd"/>
+            <w:r>
+              <w:t>(0);</w:t>
+            </w:r>
+          </w:p>
+        </w:tc>
+      </w:tr>
+      <w:tr>
+        <w:trPr>
+          <w:trHeight w:val="223"/>
+        </w:trPr>
+        <w:tc>
+          <w:tcPr>
+            <w:tcW w:w="1853" w:type="dxa"/>
           </w:tcPr>
           <w:p>
             <w:pPr>
@@ -2546,25 +2879,26 @@
         </w:tc>
         <w:tc>
           <w:tcPr>
-            <w:tcW w:w="4764" w:type="dxa"/>
-          </w:tcPr>
-          <w:p>
-            <w:pPr>
-              <w:ind w:firstLineChars="50" w:firstLine="100"/>
-            </w:pPr>
-            <w:r>
-              <w:rPr>
-                <w:rFonts w:hint="eastAsia"/>
-              </w:rPr>
-              <w:t>-</w:t>
-            </w:r>
-          </w:p>
-        </w:tc>
-      </w:tr>
-      <w:tr>
-        <w:tc>
-          <w:tcPr>
-            <w:tcW w:w="1668" w:type="dxa"/>
+            <w:tcW w:w="5296" w:type="dxa"/>
+          </w:tcPr>
+          <w:p>
+            <w:pPr>
+              <w:pStyle w:val="ListParagraph"/>
+              <w:numPr>
+                <w:ilvl w:val="0"/>
+                <w:numId w:val="2"/>
+              </w:numPr>
+            </w:pPr>
+          </w:p>
+        </w:tc>
+      </w:tr>
+      <w:tr>
+        <w:trPr>
+          <w:trHeight w:val="447"/>
+        </w:trPr>
+        <w:tc>
+          <w:tcPr>
+            <w:tcW w:w="1853" w:type="dxa"/>
           </w:tcPr>
           <w:p>
             <w:pPr>
@@ -2580,215 +2914,35 @@
         </w:tc>
         <w:tc>
           <w:tcPr>
-            <w:tcW w:w="4764" w:type="dxa"/>
-          </w:tcPr>
-          <w:p>
-            <w:pPr>
-              <w:ind w:firstLineChars="50" w:firstLine="100"/>
-            </w:pPr>
-            <w:r>
-              <w:rPr>
-                <w:rFonts w:hint="eastAsia"/>
-              </w:rPr>
-              <w:t>-</w:t>
-            </w:r>
-          </w:p>
-        </w:tc>
-      </w:tr>
-    </w:tbl>
-    <w:tbl>
-      <w:tblPr>
-        <w:tblStyle w:val="TableGrid"/>
-        <w:tblpPr w:leftFromText="180" w:rightFromText="180" w:vertAnchor="text" w:horzAnchor="margin" w:tblpY="8580"/>
-        <w:tblOverlap w:val="never"/>
-        <w:tblW w:w="0" w:type="auto"/>
-        <w:tblBorders>
-          <w:top w:val="single" w:sz="12" w:space="0" w:color="auto"/>
-          <w:bottom w:val="single" w:sz="12" w:space="0" w:color="auto"/>
-        </w:tblBorders>
-        <w:tblLook w:val="04A0" w:firstRow="1" w:lastRow="0" w:firstColumn="1" w:lastColumn="0" w:noHBand="0" w:noVBand="1"/>
-      </w:tblPr>
-      <w:tblGrid>
-        <w:gridCol w:w="1668"/>
-        <w:gridCol w:w="4764"/>
-      </w:tblGrid>
-      <w:tr>
-        <w:tc>
-          <w:tcPr>
-            <w:tcW w:w="6432" w:type="dxa"/>
-            <w:gridSpan w:val="2"/>
-          </w:tcPr>
-          <w:p>
-            <w:pPr>
-              <w:jc w:val="center"/>
-            </w:pPr>
-            <w:proofErr w:type="spellStart"/>
-            <w:r>
-              <w:t>printrefresh</w:t>
-            </w:r>
-            <w:proofErr w:type="spellEnd"/>
-          </w:p>
-        </w:tc>
-      </w:tr>
-      <w:tr>
-        <w:tc>
-          <w:tcPr>
-            <w:tcW w:w="1668" w:type="dxa"/>
-          </w:tcPr>
-          <w:p>
-            <w:pPr>
-              <w:ind w:firstLineChars="50" w:firstLine="100"/>
-            </w:pPr>
-            <w:r>
-              <w:t>PURPOSE</w:t>
-            </w:r>
-          </w:p>
-        </w:tc>
-        <w:tc>
-          <w:tcPr>
-            <w:tcW w:w="4764" w:type="dxa"/>
-          </w:tcPr>
-          <w:p>
-            <w:pPr>
-              <w:ind w:firstLineChars="50" w:firstLine="100"/>
-            </w:pPr>
-            <w:r>
-              <w:t>start game</w:t>
-            </w:r>
-          </w:p>
-        </w:tc>
-      </w:tr>
-      <w:tr>
-        <w:tc>
-          <w:tcPr>
-            <w:tcW w:w="1668" w:type="dxa"/>
-          </w:tcPr>
-          <w:p>
-            <w:pPr>
-              <w:ind w:firstLineChars="50" w:firstLine="100"/>
-            </w:pPr>
-            <w:r>
-              <w:rPr>
-                <w:rFonts w:hint="eastAsia"/>
-              </w:rPr>
-              <w:t>INCLUDE</w:t>
-            </w:r>
-          </w:p>
-        </w:tc>
-        <w:tc>
-          <w:tcPr>
-            <w:tcW w:w="4764" w:type="dxa"/>
-          </w:tcPr>
-          <w:p>
-            <w:pPr>
-              <w:ind w:firstLineChars="50" w:firstLine="100"/>
-            </w:pPr>
-            <w:r>
-              <w:t>-</w:t>
-            </w:r>
-          </w:p>
-        </w:tc>
-      </w:tr>
-      <w:tr>
-        <w:tc>
-          <w:tcPr>
-            <w:tcW w:w="1668" w:type="dxa"/>
-          </w:tcPr>
-          <w:p>
-            <w:pPr>
-              <w:ind w:firstLineChars="50" w:firstLine="100"/>
-            </w:pPr>
-            <w:r>
-              <w:rPr>
-                <w:rFonts w:hint="eastAsia"/>
-              </w:rPr>
-              <w:t>USAGE</w:t>
-            </w:r>
-          </w:p>
-        </w:tc>
-        <w:tc>
-          <w:tcPr>
-            <w:tcW w:w="4764" w:type="dxa"/>
-          </w:tcPr>
-          <w:p>
-            <w:pPr>
-              <w:ind w:firstLineChars="50" w:firstLine="100"/>
-            </w:pPr>
-            <w:proofErr w:type="spellStart"/>
-            <w:r>
-              <w:t>initsnake</w:t>
-            </w:r>
-            <w:proofErr w:type="spellEnd"/>
-            <w:r>
-              <w:t>();</w:t>
-            </w:r>
-          </w:p>
-        </w:tc>
-      </w:tr>
-      <w:tr>
-        <w:tc>
-          <w:tcPr>
-            <w:tcW w:w="1668" w:type="dxa"/>
-          </w:tcPr>
-          <w:p>
-            <w:pPr>
-              <w:ind w:firstLineChars="50" w:firstLine="100"/>
-            </w:pPr>
-            <w:r>
-              <w:rPr>
-                <w:rFonts w:hint="eastAsia"/>
-              </w:rPr>
-              <w:t>ARGS</w:t>
-            </w:r>
-          </w:p>
-        </w:tc>
-        <w:tc>
-          <w:tcPr>
-            <w:tcW w:w="4764" w:type="dxa"/>
-          </w:tcPr>
-          <w:p>
-            <w:pPr>
-              <w:ind w:firstLineChars="50" w:firstLine="100"/>
-            </w:pPr>
-            <w:r>
-              <w:rPr>
-                <w:rFonts w:hint="eastAsia"/>
-              </w:rPr>
-              <w:t>-</w:t>
-            </w:r>
-          </w:p>
-        </w:tc>
-      </w:tr>
-      <w:tr>
-        <w:tc>
-          <w:tcPr>
-            <w:tcW w:w="1668" w:type="dxa"/>
-          </w:tcPr>
-          <w:p>
-            <w:pPr>
-              <w:ind w:firstLineChars="50" w:firstLine="100"/>
-            </w:pPr>
-            <w:r>
-              <w:rPr>
-                <w:rFonts w:hint="eastAsia"/>
-              </w:rPr>
-              <w:t>RETURNS</w:t>
-            </w:r>
-          </w:p>
-        </w:tc>
-        <w:tc>
-          <w:tcPr>
-            <w:tcW w:w="4764" w:type="dxa"/>
-          </w:tcPr>
-          <w:p>
-            <w:pPr>
-              <w:ind w:firstLineChars="50" w:firstLine="100"/>
-            </w:pPr>
-            <w:r>
-              <w:rPr>
-                <w:rFonts w:hint="eastAsia"/>
-              </w:rPr>
-              <w:t>-</w:t>
+            <w:tcW w:w="5296" w:type="dxa"/>
+          </w:tcPr>
+          <w:p>
+            <w:pPr>
+              <w:ind w:firstLineChars="50" w:firstLine="100"/>
+            </w:pPr>
+            <w:r>
+              <w:t xml:space="preserve">Return </w:t>
+            </w:r>
+            <w:proofErr w:type="spellStart"/>
+            <w:proofErr w:type="gramStart"/>
+            <w:r>
+              <w:t>setitimer</w:t>
+            </w:r>
+            <w:proofErr w:type="spellEnd"/>
+            <w:r>
+              <w:t>(</w:t>
+            </w:r>
+            <w:proofErr w:type="gramEnd"/>
+            <w:r>
+              <w:t xml:space="preserve">ITIMER_REAL, &amp;struct </w:t>
+            </w:r>
+            <w:proofErr w:type="spellStart"/>
+            <w:r>
+              <w:t>itimerval</w:t>
+            </w:r>
+            <w:proofErr w:type="spellEnd"/>
+            <w:r>
+              <w:t>, NULL);</w:t>
             </w:r>
           </w:p>
         </w:tc>
@@ -2807,13 +2961,13 @@
         <w:tblLook w:val="04A0" w:firstRow="1" w:lastRow="0" w:firstColumn="1" w:lastColumn="0" w:noHBand="0" w:noVBand="1"/>
       </w:tblPr>
       <w:tblGrid>
-        <w:gridCol w:w="1668"/>
-        <w:gridCol w:w="4764"/>
+        <w:gridCol w:w="3204"/>
+        <w:gridCol w:w="4807"/>
       </w:tblGrid>
       <w:tr>
         <w:tc>
           <w:tcPr>
-            <w:tcW w:w="6432" w:type="dxa"/>
+            <w:tcW w:w="6475" w:type="dxa"/>
             <w:gridSpan w:val="2"/>
           </w:tcPr>
           <w:p>
@@ -2833,6 +2987,214 @@
           <w:tcPr>
             <w:tcW w:w="1668" w:type="dxa"/>
           </w:tcPr>
+          <w:tbl>
+            <w:tblPr>
+              <w:tblStyle w:val="TableGrid"/>
+              <w:tblpPr w:leftFromText="180" w:rightFromText="180" w:vertAnchor="text" w:horzAnchor="margin" w:tblpY="530"/>
+              <w:tblOverlap w:val="never"/>
+              <w:tblW w:w="0" w:type="auto"/>
+              <w:tblBorders>
+                <w:top w:val="single" w:sz="12" w:space="0" w:color="auto"/>
+                <w:bottom w:val="single" w:sz="12" w:space="0" w:color="auto"/>
+              </w:tblBorders>
+              <w:tblLook w:val="04A0" w:firstRow="1" w:lastRow="0" w:firstColumn="1" w:lastColumn="0" w:noHBand="0" w:noVBand="1"/>
+            </w:tblPr>
+            <w:tblGrid>
+              <w:gridCol w:w="1174"/>
+              <w:gridCol w:w="1804"/>
+            </w:tblGrid>
+            <w:tr>
+              <w:tc>
+                <w:tcPr>
+                  <w:tcW w:w="2978" w:type="dxa"/>
+                  <w:gridSpan w:val="2"/>
+                </w:tcPr>
+                <w:p>
+                  <w:pPr>
+                    <w:jc w:val="center"/>
+                  </w:pPr>
+                  <w:proofErr w:type="spellStart"/>
+                  <w:r>
+                    <w:t>printrefresh</w:t>
+                  </w:r>
+                  <w:proofErr w:type="spellEnd"/>
+                </w:p>
+              </w:tc>
+            </w:tr>
+            <w:tr>
+              <w:tc>
+                <w:tcPr>
+                  <w:tcW w:w="1174" w:type="dxa"/>
+                </w:tcPr>
+                <w:p>
+                  <w:pPr>
+                    <w:ind w:firstLineChars="50" w:firstLine="100"/>
+                  </w:pPr>
+                  <w:r>
+                    <w:t>PURPOSE</w:t>
+                  </w:r>
+                </w:p>
+              </w:tc>
+              <w:tc>
+                <w:tcPr>
+                  <w:tcW w:w="1804" w:type="dxa"/>
+                </w:tcPr>
+                <w:p>
+                  <w:pPr>
+                    <w:ind w:firstLineChars="50" w:firstLine="100"/>
+                  </w:pPr>
+                  <w:r>
+                    <w:t>View images,</w:t>
+                  </w:r>
+                </w:p>
+              </w:tc>
+            </w:tr>
+            <w:tr>
+              <w:tc>
+                <w:tcPr>
+                  <w:tcW w:w="1174" w:type="dxa"/>
+                </w:tcPr>
+                <w:p>
+                  <w:pPr>
+                    <w:ind w:firstLineChars="50" w:firstLine="100"/>
+                  </w:pPr>
+                  <w:r>
+                    <w:rPr>
+                      <w:rFonts w:hint="eastAsia"/>
+                    </w:rPr>
+                    <w:t>INCLUDE</w:t>
+                  </w:r>
+                </w:p>
+              </w:tc>
+              <w:tc>
+                <w:tcPr>
+                  <w:tcW w:w="1804" w:type="dxa"/>
+                </w:tcPr>
+                <w:p>
+                  <w:pPr>
+                    <w:ind w:firstLineChars="50" w:firstLine="100"/>
+                  </w:pPr>
+                  <w:r>
+                    <w:t>-</w:t>
+                  </w:r>
+                </w:p>
+              </w:tc>
+            </w:tr>
+            <w:tr>
+              <w:tc>
+                <w:tcPr>
+                  <w:tcW w:w="1174" w:type="dxa"/>
+                </w:tcPr>
+                <w:p>
+                  <w:pPr>
+                    <w:ind w:firstLineChars="50" w:firstLine="100"/>
+                  </w:pPr>
+                  <w:r>
+                    <w:rPr>
+                      <w:rFonts w:hint="eastAsia"/>
+                    </w:rPr>
+                    <w:t>USAGE</w:t>
+                  </w:r>
+                </w:p>
+              </w:tc>
+              <w:tc>
+                <w:tcPr>
+                  <w:tcW w:w="1804" w:type="dxa"/>
+                </w:tcPr>
+                <w:p>
+                  <w:pPr>
+                    <w:ind w:firstLineChars="50" w:firstLine="100"/>
+                  </w:pPr>
+                  <w:proofErr w:type="gramStart"/>
+                  <w:r>
+                    <w:t>Signal(</w:t>
+                  </w:r>
+                  <w:proofErr w:type="gramEnd"/>
+                  <w:r>
+                    <w:t xml:space="preserve">SIGALRM, </w:t>
+                  </w:r>
+                  <w:proofErr w:type="spellStart"/>
+                  <w:r>
+                    <w:lastRenderedPageBreak/>
+                    <w:t>printrefresh</w:t>
+                  </w:r>
+                  <w:proofErr w:type="spellEnd"/>
+                  <w:r>
+                    <w:t>);</w:t>
+                  </w:r>
+                </w:p>
+              </w:tc>
+            </w:tr>
+            <w:tr>
+              <w:tc>
+                <w:tcPr>
+                  <w:tcW w:w="1174" w:type="dxa"/>
+                </w:tcPr>
+                <w:p>
+                  <w:pPr>
+                    <w:ind w:firstLineChars="50" w:firstLine="100"/>
+                  </w:pPr>
+                  <w:r>
+                    <w:rPr>
+                      <w:rFonts w:hint="eastAsia"/>
+                    </w:rPr>
+                    <w:lastRenderedPageBreak/>
+                    <w:t>ARGS</w:t>
+                  </w:r>
+                </w:p>
+              </w:tc>
+              <w:tc>
+                <w:tcPr>
+                  <w:tcW w:w="1804" w:type="dxa"/>
+                </w:tcPr>
+                <w:p>
+                  <w:pPr>
+                    <w:ind w:firstLineChars="50" w:firstLine="100"/>
+                  </w:pPr>
+                  <w:r>
+                    <w:rPr>
+                      <w:rFonts w:hint="eastAsia"/>
+                    </w:rPr>
+                    <w:t>-</w:t>
+                  </w:r>
+                </w:p>
+              </w:tc>
+            </w:tr>
+            <w:tr>
+              <w:tc>
+                <w:tcPr>
+                  <w:tcW w:w="1174" w:type="dxa"/>
+                </w:tcPr>
+                <w:p>
+                  <w:pPr>
+                    <w:ind w:firstLineChars="50" w:firstLine="100"/>
+                  </w:pPr>
+                  <w:r>
+                    <w:rPr>
+                      <w:rFonts w:hint="eastAsia"/>
+                    </w:rPr>
+                    <w:t>RETURNS</w:t>
+                  </w:r>
+                </w:p>
+              </w:tc>
+              <w:tc>
+                <w:tcPr>
+                  <w:tcW w:w="1804" w:type="dxa"/>
+                </w:tcPr>
+                <w:p>
+                  <w:pPr>
+                    <w:ind w:firstLineChars="50" w:firstLine="100"/>
+                  </w:pPr>
+                  <w:r>
+                    <w:rPr>
+                      <w:rFonts w:hint="eastAsia"/>
+                    </w:rPr>
+                    <w:t>-</w:t>
+                  </w:r>
+                </w:p>
+              </w:tc>
+            </w:tr>
+          </w:tbl>
           <w:p>
             <w:pPr>
               <w:ind w:firstLineChars="50" w:firstLine="100"/>
@@ -2844,14 +3206,41 @@
         </w:tc>
         <w:tc>
           <w:tcPr>
-            <w:tcW w:w="4764" w:type="dxa"/>
-          </w:tcPr>
-          <w:p>
-            <w:pPr>
-              <w:ind w:firstLineChars="50" w:firstLine="100"/>
-            </w:pPr>
-            <w:r>
-              <w:t>start game</w:t>
+            <w:tcW w:w="4807" w:type="dxa"/>
+          </w:tcPr>
+          <w:p>
+            <w:pPr>
+              <w:pStyle w:val="ListParagraph"/>
+              <w:numPr>
+                <w:ilvl w:val="0"/>
+                <w:numId w:val="3"/>
+              </w:numPr>
+            </w:pPr>
+            <w:r>
+              <w:lastRenderedPageBreak/>
+              <w:t xml:space="preserve">Setting for </w:t>
+            </w:r>
+            <w:r>
+              <w:t xml:space="preserve">View game information </w:t>
+            </w:r>
+          </w:p>
+          <w:p>
+            <w:pPr>
+              <w:ind w:firstLineChars="50" w:firstLine="100"/>
+            </w:pPr>
+            <w:r>
+              <w:t>status at top line,</w:t>
+            </w:r>
+          </w:p>
+          <w:p>
+            <w:pPr>
+              <w:ind w:firstLine="100"/>
+            </w:pPr>
+            <w:r>
+              <w:t xml:space="preserve">2. </w:t>
+            </w:r>
+            <w:r>
+              <w:t>Time flow calculate</w:t>
             </w:r>
           </w:p>
         </w:tc>
@@ -2875,15 +3264,101 @@
         </w:tc>
         <w:tc>
           <w:tcPr>
-            <w:tcW w:w="4764" w:type="dxa"/>
-          </w:tcPr>
-          <w:p>
-            <w:pPr>
-              <w:ind w:firstLineChars="50" w:firstLine="100"/>
-            </w:pPr>
-            <w:r>
+            <w:tcW w:w="4807" w:type="dxa"/>
+          </w:tcPr>
+          <w:p>
+            <w:pPr>
+              <w:ind w:firstLineChars="50" w:firstLine="100"/>
+            </w:pPr>
+            <w:r>
+              <w:t>#include &lt;</w:t>
+            </w:r>
+            <w:proofErr w:type="spellStart"/>
+            <w:r>
+              <w:t>curses.h</w:t>
+            </w:r>
+            <w:proofErr w:type="spellEnd"/>
+            <w:r>
+              <w:t>&gt;</w:t>
+            </w:r>
+          </w:p>
+        </w:tc>
+      </w:tr>
+      <w:tr>
+        <w:tc>
+          <w:tcPr>
+            <w:tcW w:w="1668" w:type="dxa"/>
+          </w:tcPr>
+          <w:p>
+            <w:pPr>
+              <w:ind w:firstLineChars="50" w:firstLine="100"/>
+            </w:pPr>
+            <w:r>
+              <w:rPr>
+                <w:rFonts w:hint="eastAsia"/>
+              </w:rPr>
+              <w:t>USAGE</w:t>
+            </w:r>
+          </w:p>
+        </w:tc>
+        <w:tc>
+          <w:tcPr>
+            <w:tcW w:w="4807" w:type="dxa"/>
+          </w:tcPr>
+          <w:p>
+            <w:pPr>
+              <w:ind w:firstLineChars="50" w:firstLine="100"/>
+            </w:pPr>
+            <w:proofErr w:type="spellStart"/>
+            <w:proofErr w:type="gramStart"/>
+            <w:r>
+              <w:t>snakeInformation</w:t>
+            </w:r>
+            <w:proofErr w:type="spellEnd"/>
+            <w:r>
+              <w:t>(</w:t>
+            </w:r>
+            <w:proofErr w:type="gramEnd"/>
+            <w:r>
+              <w:t>);</w:t>
+            </w:r>
+          </w:p>
+        </w:tc>
+      </w:tr>
+      <w:tr>
+        <w:tc>
+          <w:tcPr>
+            <w:tcW w:w="1668" w:type="dxa"/>
+          </w:tcPr>
+          <w:p>
+            <w:pPr>
+              <w:ind w:firstLineChars="50" w:firstLine="100"/>
+            </w:pPr>
+            <w:r>
+              <w:rPr>
+                <w:rFonts w:hint="eastAsia"/>
+              </w:rPr>
+              <w:t>ARGS</w:t>
+            </w:r>
+          </w:p>
+        </w:tc>
+        <w:tc>
+          <w:tcPr>
+            <w:tcW w:w="4807" w:type="dxa"/>
+          </w:tcPr>
+          <w:p>
+            <w:pPr>
+              <w:ind w:firstLineChars="50" w:firstLine="100"/>
+            </w:pPr>
+            <w:r>
+              <w:rPr>
+                <w:rFonts w:hint="eastAsia"/>
+              </w:rPr>
               <w:t>-</w:t>
             </w:r>
+            <w:r>
+              <w:t>, time1, hour, minute, second, length, level</w:t>
+            </w:r>
           </w:p>
         </w:tc>
       </w:tr>
@@ -2900,83 +3375,13 @@
               <w:rPr>
                 <w:rFonts w:hint="eastAsia"/>
               </w:rPr>
-              <w:t>USAGE</w:t>
-            </w:r>
-          </w:p>
-        </w:tc>
-        <w:tc>
-          <w:tcPr>
-            <w:tcW w:w="4764" w:type="dxa"/>
-          </w:tcPr>
-          <w:p>
-            <w:pPr>
-              <w:ind w:firstLineChars="50" w:firstLine="100"/>
-            </w:pPr>
-            <w:proofErr w:type="spellStart"/>
-            <w:r>
-              <w:t>initsnake</w:t>
-            </w:r>
-            <w:proofErr w:type="spellEnd"/>
-            <w:r>
-              <w:t>();</w:t>
-            </w:r>
-          </w:p>
-        </w:tc>
-      </w:tr>
-      <w:tr>
-        <w:tc>
-          <w:tcPr>
-            <w:tcW w:w="1668" w:type="dxa"/>
-          </w:tcPr>
-          <w:p>
-            <w:pPr>
-              <w:ind w:firstLineChars="50" w:firstLine="100"/>
-            </w:pPr>
-            <w:r>
-              <w:rPr>
-                <w:rFonts w:hint="eastAsia"/>
-              </w:rPr>
-              <w:t>ARGS</w:t>
-            </w:r>
-          </w:p>
-        </w:tc>
-        <w:tc>
-          <w:tcPr>
-            <w:tcW w:w="4764" w:type="dxa"/>
-          </w:tcPr>
-          <w:p>
-            <w:pPr>
-              <w:ind w:firstLineChars="50" w:firstLine="100"/>
-            </w:pPr>
-            <w:r>
-              <w:rPr>
-                <w:rFonts w:hint="eastAsia"/>
-              </w:rPr>
-              <w:t>-</w:t>
-            </w:r>
-          </w:p>
-        </w:tc>
-      </w:tr>
-      <w:tr>
-        <w:tc>
-          <w:tcPr>
-            <w:tcW w:w="1668" w:type="dxa"/>
-          </w:tcPr>
-          <w:p>
-            <w:pPr>
-              <w:ind w:firstLineChars="50" w:firstLine="100"/>
-            </w:pPr>
-            <w:r>
-              <w:rPr>
-                <w:rFonts w:hint="eastAsia"/>
-              </w:rPr>
               <w:t>RETURNS</w:t>
             </w:r>
           </w:p>
         </w:tc>
         <w:tc>
           <w:tcPr>
-            <w:tcW w:w="4764" w:type="dxa"/>
+            <w:tcW w:w="4807" w:type="dxa"/>
           </w:tcPr>
           <w:p>
             <w:pPr>
@@ -3001,6 +3406,541 @@
     </w:sectPr>
   </w:body>
 </w:document>
+</file>
+
+<file path=word/numbering.xml><?xml version="1.0" encoding="utf-8"?>
+<w:numbering xmlns:wpc="http://schemas.microsoft.com/office/word/2010/wordprocessingCanvas" xmlns:cx="http://schemas.microsoft.com/office/drawing/2014/chartex" xmlns:cx1="http://schemas.microsoft.com/office/drawing/2015/9/8/chartex" xmlns:cx2="http://schemas.microsoft.com/office/drawing/2015/10/21/chartex" xmlns:cx3="http://schemas.microsoft.com/office/drawing/2016/5/9/chartex" xmlns:cx4="http://schemas.microsoft.com/office/drawing/2016/5/10/chartex" xmlns:cx5="http://schemas.microsoft.com/office/drawing/2016/5/11/chartex" xmlns:cx6="http://schemas.microsoft.com/office/drawing/2016/5/12/chartex" xmlns:cx7="http://schemas.microsoft.com/office/drawing/2016/5/13/chartex" xmlns:cx8="http://schemas.microsoft.com/office/drawing/2016/5/14/chartex" xmlns:mc="http://schemas.openxmlformats.org/markup-compatibility/2006" xmlns:aink="http://schemas.microsoft.com/office/drawing/2016/ink" xmlns:am3d="http://schemas.microsoft.com/office/drawing/2017/model3d" xmlns:o="urn:schemas-microsoft-com:office:office" xmlns:r="http://schemas.openxmlformats.org/officeDocument/2006/relationships" xmlns:m="http://schemas.openxmlformats.org/officeDocument/2006/math" xmlns:v="urn:schemas-microsoft-com:vml" xmlns:wp14="http://schemas.microsoft.com/office/word/2010/wordprocessingDrawing" xmlns:wp="http://schemas.openxmlformats.org/drawingml/2006/wordprocessingDrawing" xmlns:w10="urn:schemas-microsoft-com:office:word" xmlns:w="http://schemas.openxmlformats.org/wordprocessingml/2006/main" xmlns:w14="http://schemas.microsoft.com/office/word/2010/wordml" xmlns:w15="http://schemas.microsoft.com/office/word/2012/wordml" xmlns:w16cid="http://schemas.microsoft.com/office/word/2016/wordml/cid" xmlns:w16se="http://schemas.microsoft.com/office/word/2015/wordml/symex" xmlns:wpg="http://schemas.microsoft.com/office/word/2010/wordprocessingGroup" xmlns:wpi="http://schemas.microsoft.com/office/word/2010/wordprocessingInk" xmlns:wne="http://schemas.microsoft.com/office/word/2006/wordml" xmlns:wps="http://schemas.microsoft.com/office/word/2010/wordprocessingShape" mc:Ignorable="w14 w15 w16se w16cid wp14">
+  <w:abstractNum w:abstractNumId="0" w15:restartNumberingAfterBreak="0">
+    <w:nsid w:val="00A734C4"/>
+    <w:multiLevelType w:val="hybridMultilevel"/>
+    <w:tmpl w:val="3C12E77C"/>
+    <w:lvl w:ilvl="0" w:tplc="94109B02">
+      <w:start w:val="1"/>
+      <w:numFmt w:val="decimal"/>
+      <w:lvlText w:val="%1."/>
+      <w:lvlJc w:val="left"/>
+      <w:pPr>
+        <w:ind w:left="460" w:hanging="360"/>
+      </w:pPr>
+      <w:rPr>
+        <w:rFonts w:hint="eastAsia"/>
+      </w:rPr>
+    </w:lvl>
+    <w:lvl w:ilvl="1" w:tplc="04090019" w:tentative="1">
+      <w:start w:val="1"/>
+      <w:numFmt w:val="lowerLetter"/>
+      <w:lvlText w:val="%2."/>
+      <w:lvlJc w:val="left"/>
+      <w:pPr>
+        <w:ind w:left="1180" w:hanging="360"/>
+      </w:pPr>
+    </w:lvl>
+    <w:lvl w:ilvl="2" w:tplc="0409001B" w:tentative="1">
+      <w:start w:val="1"/>
+      <w:numFmt w:val="lowerRoman"/>
+      <w:lvlText w:val="%3."/>
+      <w:lvlJc w:val="right"/>
+      <w:pPr>
+        <w:ind w:left="1900" w:hanging="180"/>
+      </w:pPr>
+    </w:lvl>
+    <w:lvl w:ilvl="3" w:tplc="0409000F" w:tentative="1">
+      <w:start w:val="1"/>
+      <w:numFmt w:val="decimal"/>
+      <w:lvlText w:val="%4."/>
+      <w:lvlJc w:val="left"/>
+      <w:pPr>
+        <w:ind w:left="2620" w:hanging="360"/>
+      </w:pPr>
+    </w:lvl>
+    <w:lvl w:ilvl="4" w:tplc="04090019" w:tentative="1">
+      <w:start w:val="1"/>
+      <w:numFmt w:val="lowerLetter"/>
+      <w:lvlText w:val="%5."/>
+      <w:lvlJc w:val="left"/>
+      <w:pPr>
+        <w:ind w:left="3340" w:hanging="360"/>
+      </w:pPr>
+    </w:lvl>
+    <w:lvl w:ilvl="5" w:tplc="0409001B" w:tentative="1">
+      <w:start w:val="1"/>
+      <w:numFmt w:val="lowerRoman"/>
+      <w:lvlText w:val="%6."/>
+      <w:lvlJc w:val="right"/>
+      <w:pPr>
+        <w:ind w:left="4060" w:hanging="180"/>
+      </w:pPr>
+    </w:lvl>
+    <w:lvl w:ilvl="6" w:tplc="0409000F" w:tentative="1">
+      <w:start w:val="1"/>
+      <w:numFmt w:val="decimal"/>
+      <w:lvlText w:val="%7."/>
+      <w:lvlJc w:val="left"/>
+      <w:pPr>
+        <w:ind w:left="4780" w:hanging="360"/>
+      </w:pPr>
+    </w:lvl>
+    <w:lvl w:ilvl="7" w:tplc="04090019" w:tentative="1">
+      <w:start w:val="1"/>
+      <w:numFmt w:val="lowerLetter"/>
+      <w:lvlText w:val="%8."/>
+      <w:lvlJc w:val="left"/>
+      <w:pPr>
+        <w:ind w:left="5500" w:hanging="360"/>
+      </w:pPr>
+    </w:lvl>
+    <w:lvl w:ilvl="8" w:tplc="0409001B" w:tentative="1">
+      <w:start w:val="1"/>
+      <w:numFmt w:val="lowerRoman"/>
+      <w:lvlText w:val="%9."/>
+      <w:lvlJc w:val="right"/>
+      <w:pPr>
+        <w:ind w:left="6220" w:hanging="180"/>
+      </w:pPr>
+    </w:lvl>
+  </w:abstractNum>
+  <w:abstractNum w:abstractNumId="1" w15:restartNumberingAfterBreak="0">
+    <w:nsid w:val="20F46A27"/>
+    <w:multiLevelType w:val="hybridMultilevel"/>
+    <w:tmpl w:val="0F56DD74"/>
+    <w:lvl w:ilvl="0" w:tplc="347E0EB2">
+      <w:start w:val="1"/>
+      <w:numFmt w:val="bullet"/>
+      <w:lvlText w:val="-"/>
+      <w:lvlJc w:val="left"/>
+      <w:pPr>
+        <w:ind w:left="460" w:hanging="360"/>
+      </w:pPr>
+      <w:rPr>
+        <w:rFonts w:ascii="Malgun Gothic" w:eastAsia="Malgun Gothic" w:hAnsi="Malgun Gothic" w:cstheme="minorBidi" w:hint="eastAsia"/>
+      </w:rPr>
+    </w:lvl>
+    <w:lvl w:ilvl="1" w:tplc="04090003" w:tentative="1">
+      <w:start w:val="1"/>
+      <w:numFmt w:val="bullet"/>
+      <w:lvlText w:val="o"/>
+      <w:lvlJc w:val="left"/>
+      <w:pPr>
+        <w:ind w:left="1180" w:hanging="360"/>
+      </w:pPr>
+      <w:rPr>
+        <w:rFonts w:ascii="Courier New" w:hAnsi="Courier New" w:cs="Courier New" w:hint="default"/>
+      </w:rPr>
+    </w:lvl>
+    <w:lvl w:ilvl="2" w:tplc="04090005" w:tentative="1">
+      <w:start w:val="1"/>
+      <w:numFmt w:val="bullet"/>
+      <w:lvlText w:val=""/>
+      <w:lvlJc w:val="left"/>
+      <w:pPr>
+        <w:ind w:left="1900" w:hanging="360"/>
+      </w:pPr>
+      <w:rPr>
+        <w:rFonts w:ascii="Wingdings" w:hAnsi="Wingdings" w:hint="default"/>
+      </w:rPr>
+    </w:lvl>
+    <w:lvl w:ilvl="3" w:tplc="04090001" w:tentative="1">
+      <w:start w:val="1"/>
+      <w:numFmt w:val="bullet"/>
+      <w:lvlText w:val=""/>
+      <w:lvlJc w:val="left"/>
+      <w:pPr>
+        <w:ind w:left="2620" w:hanging="360"/>
+      </w:pPr>
+      <w:rPr>
+        <w:rFonts w:ascii="Symbol" w:hAnsi="Symbol" w:hint="default"/>
+      </w:rPr>
+    </w:lvl>
+    <w:lvl w:ilvl="4" w:tplc="04090003" w:tentative="1">
+      <w:start w:val="1"/>
+      <w:numFmt w:val="bullet"/>
+      <w:lvlText w:val="o"/>
+      <w:lvlJc w:val="left"/>
+      <w:pPr>
+        <w:ind w:left="3340" w:hanging="360"/>
+      </w:pPr>
+      <w:rPr>
+        <w:rFonts w:ascii="Courier New" w:hAnsi="Courier New" w:cs="Courier New" w:hint="default"/>
+      </w:rPr>
+    </w:lvl>
+    <w:lvl w:ilvl="5" w:tplc="04090005" w:tentative="1">
+      <w:start w:val="1"/>
+      <w:numFmt w:val="bullet"/>
+      <w:lvlText w:val=""/>
+      <w:lvlJc w:val="left"/>
+      <w:pPr>
+        <w:ind w:left="4060" w:hanging="360"/>
+      </w:pPr>
+      <w:rPr>
+        <w:rFonts w:ascii="Wingdings" w:hAnsi="Wingdings" w:hint="default"/>
+      </w:rPr>
+    </w:lvl>
+    <w:lvl w:ilvl="6" w:tplc="04090001" w:tentative="1">
+      <w:start w:val="1"/>
+      <w:numFmt w:val="bullet"/>
+      <w:lvlText w:val=""/>
+      <w:lvlJc w:val="left"/>
+      <w:pPr>
+        <w:ind w:left="4780" w:hanging="360"/>
+      </w:pPr>
+      <w:rPr>
+        <w:rFonts w:ascii="Symbol" w:hAnsi="Symbol" w:hint="default"/>
+      </w:rPr>
+    </w:lvl>
+    <w:lvl w:ilvl="7" w:tplc="04090003" w:tentative="1">
+      <w:start w:val="1"/>
+      <w:numFmt w:val="bullet"/>
+      <w:lvlText w:val="o"/>
+      <w:lvlJc w:val="left"/>
+      <w:pPr>
+        <w:ind w:left="5500" w:hanging="360"/>
+      </w:pPr>
+      <w:rPr>
+        <w:rFonts w:ascii="Courier New" w:hAnsi="Courier New" w:cs="Courier New" w:hint="default"/>
+      </w:rPr>
+    </w:lvl>
+    <w:lvl w:ilvl="8" w:tplc="04090005" w:tentative="1">
+      <w:start w:val="1"/>
+      <w:numFmt w:val="bullet"/>
+      <w:lvlText w:val=""/>
+      <w:lvlJc w:val="left"/>
+      <w:pPr>
+        <w:ind w:left="6220" w:hanging="360"/>
+      </w:pPr>
+      <w:rPr>
+        <w:rFonts w:ascii="Wingdings" w:hAnsi="Wingdings" w:hint="default"/>
+      </w:rPr>
+    </w:lvl>
+  </w:abstractNum>
+  <w:abstractNum w:abstractNumId="2" w15:restartNumberingAfterBreak="0">
+    <w:nsid w:val="21A869D4"/>
+    <w:multiLevelType w:val="hybridMultilevel"/>
+    <w:tmpl w:val="06E00D14"/>
+    <w:lvl w:ilvl="0" w:tplc="D5966556">
+      <w:start w:val="1"/>
+      <w:numFmt w:val="decimal"/>
+      <w:lvlText w:val="%1."/>
+      <w:lvlJc w:val="left"/>
+      <w:pPr>
+        <w:ind w:left="460" w:hanging="360"/>
+      </w:pPr>
+      <w:rPr>
+        <w:rFonts w:hint="eastAsia"/>
+      </w:rPr>
+    </w:lvl>
+    <w:lvl w:ilvl="1" w:tplc="04090019" w:tentative="1">
+      <w:start w:val="1"/>
+      <w:numFmt w:val="lowerLetter"/>
+      <w:lvlText w:val="%2."/>
+      <w:lvlJc w:val="left"/>
+      <w:pPr>
+        <w:ind w:left="1180" w:hanging="360"/>
+      </w:pPr>
+    </w:lvl>
+    <w:lvl w:ilvl="2" w:tplc="0409001B" w:tentative="1">
+      <w:start w:val="1"/>
+      <w:numFmt w:val="lowerRoman"/>
+      <w:lvlText w:val="%3."/>
+      <w:lvlJc w:val="right"/>
+      <w:pPr>
+        <w:ind w:left="1900" w:hanging="180"/>
+      </w:pPr>
+    </w:lvl>
+    <w:lvl w:ilvl="3" w:tplc="0409000F" w:tentative="1">
+      <w:start w:val="1"/>
+      <w:numFmt w:val="decimal"/>
+      <w:lvlText w:val="%4."/>
+      <w:lvlJc w:val="left"/>
+      <w:pPr>
+        <w:ind w:left="2620" w:hanging="360"/>
+      </w:pPr>
+    </w:lvl>
+    <w:lvl w:ilvl="4" w:tplc="04090019" w:tentative="1">
+      <w:start w:val="1"/>
+      <w:numFmt w:val="lowerLetter"/>
+      <w:lvlText w:val="%5."/>
+      <w:lvlJc w:val="left"/>
+      <w:pPr>
+        <w:ind w:left="3340" w:hanging="360"/>
+      </w:pPr>
+    </w:lvl>
+    <w:lvl w:ilvl="5" w:tplc="0409001B" w:tentative="1">
+      <w:start w:val="1"/>
+      <w:numFmt w:val="lowerRoman"/>
+      <w:lvlText w:val="%6."/>
+      <w:lvlJc w:val="right"/>
+      <w:pPr>
+        <w:ind w:left="4060" w:hanging="180"/>
+      </w:pPr>
+    </w:lvl>
+    <w:lvl w:ilvl="6" w:tplc="0409000F" w:tentative="1">
+      <w:start w:val="1"/>
+      <w:numFmt w:val="decimal"/>
+      <w:lvlText w:val="%7."/>
+      <w:lvlJc w:val="left"/>
+      <w:pPr>
+        <w:ind w:left="4780" w:hanging="360"/>
+      </w:pPr>
+    </w:lvl>
+    <w:lvl w:ilvl="7" w:tplc="04090019" w:tentative="1">
+      <w:start w:val="1"/>
+      <w:numFmt w:val="lowerLetter"/>
+      <w:lvlText w:val="%8."/>
+      <w:lvlJc w:val="left"/>
+      <w:pPr>
+        <w:ind w:left="5500" w:hanging="360"/>
+      </w:pPr>
+    </w:lvl>
+    <w:lvl w:ilvl="8" w:tplc="0409001B" w:tentative="1">
+      <w:start w:val="1"/>
+      <w:numFmt w:val="lowerRoman"/>
+      <w:lvlText w:val="%9."/>
+      <w:lvlJc w:val="right"/>
+      <w:pPr>
+        <w:ind w:left="6220" w:hanging="180"/>
+      </w:pPr>
+    </w:lvl>
+  </w:abstractNum>
+  <w:abstractNum w:abstractNumId="3" w15:restartNumberingAfterBreak="0">
+    <w:nsid w:val="68D4598C"/>
+    <w:multiLevelType w:val="hybridMultilevel"/>
+    <w:tmpl w:val="A6C0B526"/>
+    <w:lvl w:ilvl="0" w:tplc="37FE580E">
+      <w:numFmt w:val="bullet"/>
+      <w:lvlText w:val="-"/>
+      <w:lvlJc w:val="left"/>
+      <w:pPr>
+        <w:ind w:left="460" w:hanging="360"/>
+      </w:pPr>
+      <w:rPr>
+        <w:rFonts w:ascii="Malgun Gothic" w:eastAsia="Malgun Gothic" w:hAnsi="Malgun Gothic" w:cstheme="minorBidi" w:hint="eastAsia"/>
+      </w:rPr>
+    </w:lvl>
+    <w:lvl w:ilvl="1" w:tplc="04090003" w:tentative="1">
+      <w:start w:val="1"/>
+      <w:numFmt w:val="bullet"/>
+      <w:lvlText w:val="o"/>
+      <w:lvlJc w:val="left"/>
+      <w:pPr>
+        <w:ind w:left="1180" w:hanging="360"/>
+      </w:pPr>
+      <w:rPr>
+        <w:rFonts w:ascii="Courier New" w:hAnsi="Courier New" w:cs="Courier New" w:hint="default"/>
+      </w:rPr>
+    </w:lvl>
+    <w:lvl w:ilvl="2" w:tplc="04090005" w:tentative="1">
+      <w:start w:val="1"/>
+      <w:numFmt w:val="bullet"/>
+      <w:lvlText w:val=""/>
+      <w:lvlJc w:val="left"/>
+      <w:pPr>
+        <w:ind w:left="1900" w:hanging="360"/>
+      </w:pPr>
+      <w:rPr>
+        <w:rFonts w:ascii="Wingdings" w:hAnsi="Wingdings" w:hint="default"/>
+      </w:rPr>
+    </w:lvl>
+    <w:lvl w:ilvl="3" w:tplc="04090001" w:tentative="1">
+      <w:start w:val="1"/>
+      <w:numFmt w:val="bullet"/>
+      <w:lvlText w:val=""/>
+      <w:lvlJc w:val="left"/>
+      <w:pPr>
+        <w:ind w:left="2620" w:hanging="360"/>
+      </w:pPr>
+      <w:rPr>
+        <w:rFonts w:ascii="Symbol" w:hAnsi="Symbol" w:hint="default"/>
+      </w:rPr>
+    </w:lvl>
+    <w:lvl w:ilvl="4" w:tplc="04090003" w:tentative="1">
+      <w:start w:val="1"/>
+      <w:numFmt w:val="bullet"/>
+      <w:lvlText w:val="o"/>
+      <w:lvlJc w:val="left"/>
+      <w:pPr>
+        <w:ind w:left="3340" w:hanging="360"/>
+      </w:pPr>
+      <w:rPr>
+        <w:rFonts w:ascii="Courier New" w:hAnsi="Courier New" w:cs="Courier New" w:hint="default"/>
+      </w:rPr>
+    </w:lvl>
+    <w:lvl w:ilvl="5" w:tplc="04090005" w:tentative="1">
+      <w:start w:val="1"/>
+      <w:numFmt w:val="bullet"/>
+      <w:lvlText w:val=""/>
+      <w:lvlJc w:val="left"/>
+      <w:pPr>
+        <w:ind w:left="4060" w:hanging="360"/>
+      </w:pPr>
+      <w:rPr>
+        <w:rFonts w:ascii="Wingdings" w:hAnsi="Wingdings" w:hint="default"/>
+      </w:rPr>
+    </w:lvl>
+    <w:lvl w:ilvl="6" w:tplc="04090001" w:tentative="1">
+      <w:start w:val="1"/>
+      <w:numFmt w:val="bullet"/>
+      <w:lvlText w:val=""/>
+      <w:lvlJc w:val="left"/>
+      <w:pPr>
+        <w:ind w:left="4780" w:hanging="360"/>
+      </w:pPr>
+      <w:rPr>
+        <w:rFonts w:ascii="Symbol" w:hAnsi="Symbol" w:hint="default"/>
+      </w:rPr>
+    </w:lvl>
+    <w:lvl w:ilvl="7" w:tplc="04090003" w:tentative="1">
+      <w:start w:val="1"/>
+      <w:numFmt w:val="bullet"/>
+      <w:lvlText w:val="o"/>
+      <w:lvlJc w:val="left"/>
+      <w:pPr>
+        <w:ind w:left="5500" w:hanging="360"/>
+      </w:pPr>
+      <w:rPr>
+        <w:rFonts w:ascii="Courier New" w:hAnsi="Courier New" w:cs="Courier New" w:hint="default"/>
+      </w:rPr>
+    </w:lvl>
+    <w:lvl w:ilvl="8" w:tplc="04090005" w:tentative="1">
+      <w:start w:val="1"/>
+      <w:numFmt w:val="bullet"/>
+      <w:lvlText w:val=""/>
+      <w:lvlJc w:val="left"/>
+      <w:pPr>
+        <w:ind w:left="6220" w:hanging="360"/>
+      </w:pPr>
+      <w:rPr>
+        <w:rFonts w:ascii="Wingdings" w:hAnsi="Wingdings" w:hint="default"/>
+      </w:rPr>
+    </w:lvl>
+  </w:abstractNum>
+  <w:abstractNum w:abstractNumId="4" w15:restartNumberingAfterBreak="0">
+    <w:nsid w:val="6A68545B"/>
+    <w:multiLevelType w:val="hybridMultilevel"/>
+    <w:tmpl w:val="4CF00C78"/>
+    <w:lvl w:ilvl="0" w:tplc="D33AF2FC">
+      <w:numFmt w:val="bullet"/>
+      <w:lvlText w:val="-"/>
+      <w:lvlJc w:val="left"/>
+      <w:pPr>
+        <w:ind w:left="460" w:hanging="360"/>
+      </w:pPr>
+      <w:rPr>
+        <w:rFonts w:ascii="Malgun Gothic" w:eastAsia="Malgun Gothic" w:hAnsi="Malgun Gothic" w:cstheme="minorBidi" w:hint="eastAsia"/>
+      </w:rPr>
+    </w:lvl>
+    <w:lvl w:ilvl="1" w:tplc="04090003" w:tentative="1">
+      <w:start w:val="1"/>
+      <w:numFmt w:val="bullet"/>
+      <w:lvlText w:val="o"/>
+      <w:lvlJc w:val="left"/>
+      <w:pPr>
+        <w:ind w:left="1180" w:hanging="360"/>
+      </w:pPr>
+      <w:rPr>
+        <w:rFonts w:ascii="Courier New" w:hAnsi="Courier New" w:cs="Courier New" w:hint="default"/>
+      </w:rPr>
+    </w:lvl>
+    <w:lvl w:ilvl="2" w:tplc="04090005" w:tentative="1">
+      <w:start w:val="1"/>
+      <w:numFmt w:val="bullet"/>
+      <w:lvlText w:val=""/>
+      <w:lvlJc w:val="left"/>
+      <w:pPr>
+        <w:ind w:left="1900" w:hanging="360"/>
+      </w:pPr>
+      <w:rPr>
+        <w:rFonts w:ascii="Wingdings" w:hAnsi="Wingdings" w:hint="default"/>
+      </w:rPr>
+    </w:lvl>
+    <w:lvl w:ilvl="3" w:tplc="04090001" w:tentative="1">
+      <w:start w:val="1"/>
+      <w:numFmt w:val="bullet"/>
+      <w:lvlText w:val=""/>
+      <w:lvlJc w:val="left"/>
+      <w:pPr>
+        <w:ind w:left="2620" w:hanging="360"/>
+      </w:pPr>
+      <w:rPr>
+        <w:rFonts w:ascii="Symbol" w:hAnsi="Symbol" w:hint="default"/>
+      </w:rPr>
+    </w:lvl>
+    <w:lvl w:ilvl="4" w:tplc="04090003" w:tentative="1">
+      <w:start w:val="1"/>
+      <w:numFmt w:val="bullet"/>
+      <w:lvlText w:val="o"/>
+      <w:lvlJc w:val="left"/>
+      <w:pPr>
+        <w:ind w:left="3340" w:hanging="360"/>
+      </w:pPr>
+      <w:rPr>
+        <w:rFonts w:ascii="Courier New" w:hAnsi="Courier New" w:cs="Courier New" w:hint="default"/>
+      </w:rPr>
+    </w:lvl>
+    <w:lvl w:ilvl="5" w:tplc="04090005" w:tentative="1">
+      <w:start w:val="1"/>
+      <w:numFmt w:val="bullet"/>
+      <w:lvlText w:val=""/>
+      <w:lvlJc w:val="left"/>
+      <w:pPr>
+        <w:ind w:left="4060" w:hanging="360"/>
+      </w:pPr>
+      <w:rPr>
+        <w:rFonts w:ascii="Wingdings" w:hAnsi="Wingdings" w:hint="default"/>
+      </w:rPr>
+    </w:lvl>
+    <w:lvl w:ilvl="6" w:tplc="04090001" w:tentative="1">
+      <w:start w:val="1"/>
+      <w:numFmt w:val="bullet"/>
+      <w:lvlText w:val=""/>
+      <w:lvlJc w:val="left"/>
+      <w:pPr>
+        <w:ind w:left="4780" w:hanging="360"/>
+      </w:pPr>
+      <w:rPr>
+        <w:rFonts w:ascii="Symbol" w:hAnsi="Symbol" w:hint="default"/>
+      </w:rPr>
+    </w:lvl>
+    <w:lvl w:ilvl="7" w:tplc="04090003" w:tentative="1">
+      <w:start w:val="1"/>
+      <w:numFmt w:val="bullet"/>
+      <w:lvlText w:val="o"/>
+      <w:lvlJc w:val="left"/>
+      <w:pPr>
+        <w:ind w:left="5500" w:hanging="360"/>
+      </w:pPr>
+      <w:rPr>
+        <w:rFonts w:ascii="Courier New" w:hAnsi="Courier New" w:cs="Courier New" w:hint="default"/>
+      </w:rPr>
+    </w:lvl>
+    <w:lvl w:ilvl="8" w:tplc="04090005" w:tentative="1">
+      <w:start w:val="1"/>
+      <w:numFmt w:val="bullet"/>
+      <w:lvlText w:val=""/>
+      <w:lvlJc w:val="left"/>
+      <w:pPr>
+        <w:ind w:left="6220" w:hanging="360"/>
+      </w:pPr>
+      <w:rPr>
+        <w:rFonts w:ascii="Wingdings" w:hAnsi="Wingdings" w:hint="default"/>
+      </w:rPr>
+    </w:lvl>
+  </w:abstractNum>
+  <w:num w:numId="1">
+    <w:abstractNumId w:val="4"/>
+  </w:num>
+  <w:num w:numId="2">
+    <w:abstractNumId w:val="3"/>
+  </w:num>
+  <w:num w:numId="3">
+    <w:abstractNumId w:val="0"/>
+  </w:num>
+  <w:num w:numId="4">
+    <w:abstractNumId w:val="2"/>
+  </w:num>
+  <w:num w:numId="5">
+    <w:abstractNumId w:val="1"/>
+  </w:num>
+</w:numbering>
 </file>
 
 <file path=word/styles.xml><?xml version="1.0" encoding="utf-8"?>
@@ -3451,6 +4391,17 @@
       </w:tblBorders>
     </w:tblPr>
   </w:style>
+  <w:style w:type="paragraph" w:styleId="ListParagraph">
+    <w:name w:val="List Paragraph"/>
+    <w:basedOn w:val="Normal"/>
+    <w:uiPriority w:val="34"/>
+    <w:qFormat/>
+    <w:rsid w:val="00555B28"/>
+    <w:pPr>
+      <w:ind w:left="720"/>
+      <w:contextualSpacing/>
+    </w:pPr>
+  </w:style>
 </w:styles>
 </file>
 
@@ -3720,7 +4671,7 @@
 </file>
 
 <file path=customXml/itemProps1.xml><?xml version="1.0" encoding="utf-8"?>
-<ds:datastoreItem xmlns:ds="http://schemas.openxmlformats.org/officeDocument/2006/customXml" ds:itemID="{0B39A0CE-7015-FE4E-890A-5C06165AE71C}">
+<ds:datastoreItem xmlns:ds="http://schemas.openxmlformats.org/officeDocument/2006/customXml" ds:itemID="{1BF919AF-A211-E845-B056-BB63F78719A4}">
   <ds:schemaRefs>
     <ds:schemaRef ds:uri="http://schemas.openxmlformats.org/officeDocument/2006/bibliography"/>
   </ds:schemaRefs>

</xml_diff>